<commit_message>
using and proccessing diffrent retension annotations
</commit_message>
<xml_diff>
--- a/2 step/Аннотации и их виды.docx
+++ b/2 step/Аннотации и их виды.docx
@@ -1302,6 +1302,39 @@
         </w:rPr>
         <w:t>Компилятор обрабатывает ее, но не сохраняет в скомпилированном байт-коде.</w:t>
       </w:r>
+      <w:r>
+        <w:rPr>
+          <w:rFonts w:ascii="Times New Roman" w:hAnsi="Times New Roman" w:cs="Times New Roman"/>
+          <w:sz w:val="28"/>
+          <w:szCs w:val="28"/>
+        </w:rPr>
+        <w:t xml:space="preserve"> </w:t>
+      </w:r>
+      <w:r>
+        <w:rPr>
+          <w:rFonts w:ascii="Times New Roman" w:hAnsi="Times New Roman" w:cs="Times New Roman"/>
+          <w:sz w:val="28"/>
+          <w:szCs w:val="28"/>
+        </w:rPr>
+        <w:t xml:space="preserve">Используется для дополнительных проверок кода на валидность. Либо генерация исходного кода как в </w:t>
+      </w:r>
+      <w:r>
+        <w:rPr>
+          <w:rFonts w:ascii="Times New Roman" w:hAnsi="Times New Roman" w:cs="Times New Roman"/>
+          <w:sz w:val="28"/>
+          <w:szCs w:val="28"/>
+          <w:lang w:val="en-US"/>
+        </w:rPr>
+        <w:t>Lombok</w:t>
+      </w:r>
+      <w:r>
+        <w:rPr>
+          <w:rFonts w:ascii="Times New Roman" w:hAnsi="Times New Roman" w:cs="Times New Roman"/>
+          <w:sz w:val="28"/>
+          <w:szCs w:val="28"/>
+        </w:rPr>
+        <w:t>.</w:t>
+      </w:r>
     </w:p>
     <w:p>
       <w:pPr>
@@ -1602,6 +1635,7 @@
           <w:sz w:val="28"/>
           <w:szCs w:val="28"/>
         </w:rPr>
+        <w:lastRenderedPageBreak/>
         <w:t>@</w:t>
       </w:r>
       <w:proofErr w:type="spellStart"/>
@@ -1639,7 +1673,6 @@
           <w:sz w:val="28"/>
           <w:szCs w:val="28"/>
         </w:rPr>
-        <w:lastRenderedPageBreak/>
         <w:t>ElementType.ANNOTATION_TYPE</w:t>
       </w:r>
       <w:proofErr w:type="spellEnd"/>
@@ -1893,6 +1926,7 @@
           <w:i/>
           <w:sz w:val="28"/>
           <w:szCs w:val="28"/>
+          <w:lang w:val="en-US"/>
         </w:rPr>
         <w:t>@</w:t>
       </w:r>
@@ -1948,19 +1982,7 @@
           <w:szCs w:val="28"/>
           <w:lang w:val="en-US"/>
         </w:rPr>
-        <w:t>package my_pakage;</w:t>
-      </w:r>
-      <w:bookmarkStart w:id="0" w:name="_GoBack"/>
-      <w:bookmarkEnd w:id="0"/>
-      <w:r>
-        <w:rPr>
-          <w:rFonts w:ascii="Times New Roman" w:hAnsi="Times New Roman" w:cs="Times New Roman"/>
-          <w:i/>
-          <w:sz w:val="28"/>
-          <w:szCs w:val="28"/>
-          <w:lang w:val="en-US"/>
-        </w:rPr>
-        <w:t xml:space="preserve"> </w:t>
+        <w:t xml:space="preserve">package my_pakage; </w:t>
       </w:r>
     </w:p>
     <w:p>
@@ -2506,6 +2528,7 @@
         <w:rPr>
           <w:noProof/>
         </w:rPr>
+        <w:lastRenderedPageBreak/>
         <w:drawing>
           <wp:inline distT="0" distB="0" distL="0" distR="0" wp14:anchorId="0140ABC9" wp14:editId="290ADD44">
             <wp:extent cx="2524125" cy="771525"/>
@@ -2557,7 +2580,6 @@
           <w:sz w:val="28"/>
           <w:szCs w:val="28"/>
         </w:rPr>
-        <w:lastRenderedPageBreak/>
         <w:t xml:space="preserve">Аннотации состоят только из объявления методов. Тело этих методов реализуется средствами </w:t>
       </w:r>
       <w:r>
@@ -3591,6 +3613,2892 @@
       <w:r>
         <w:rPr>
           <w:rFonts w:ascii="Times New Roman" w:hAnsi="Times New Roman" w:cs="Times New Roman"/>
+          <w:sz w:val="28"/>
+          <w:szCs w:val="28"/>
+        </w:rPr>
+        <w:t>Чтобы</w:t>
+      </w:r>
+      <w:r>
+        <w:rPr>
+          <w:rFonts w:ascii="Times New Roman" w:hAnsi="Times New Roman" w:cs="Times New Roman"/>
+          <w:sz w:val="28"/>
+          <w:szCs w:val="28"/>
+          <w:lang w:val="en-US"/>
+        </w:rPr>
+        <w:t xml:space="preserve"> </w:t>
+      </w:r>
+      <w:r>
+        <w:rPr>
+          <w:rFonts w:ascii="Times New Roman" w:hAnsi="Times New Roman" w:cs="Times New Roman"/>
+          <w:sz w:val="28"/>
+          <w:szCs w:val="28"/>
+        </w:rPr>
+        <w:t>написать</w:t>
+      </w:r>
+      <w:r>
+        <w:rPr>
+          <w:rFonts w:ascii="Times New Roman" w:hAnsi="Times New Roman" w:cs="Times New Roman"/>
+          <w:sz w:val="28"/>
+          <w:szCs w:val="28"/>
+          <w:lang w:val="en-US"/>
+        </w:rPr>
+        <w:t xml:space="preserve"> </w:t>
+      </w:r>
+      <w:r>
+        <w:rPr>
+          <w:rFonts w:ascii="Times New Roman" w:hAnsi="Times New Roman" w:cs="Times New Roman"/>
+          <w:sz w:val="28"/>
+          <w:szCs w:val="28"/>
+        </w:rPr>
+        <w:t>обработчик</w:t>
+      </w:r>
+      <w:r>
+        <w:rPr>
+          <w:rFonts w:ascii="Times New Roman" w:hAnsi="Times New Roman" w:cs="Times New Roman"/>
+          <w:sz w:val="28"/>
+          <w:szCs w:val="28"/>
+          <w:lang w:val="en-US"/>
+        </w:rPr>
+        <w:t xml:space="preserve"> </w:t>
+      </w:r>
+      <w:r>
+        <w:rPr>
+          <w:rFonts w:ascii="Times New Roman" w:hAnsi="Times New Roman" w:cs="Times New Roman"/>
+          <w:sz w:val="28"/>
+          <w:szCs w:val="28"/>
+          <w:lang w:val="en-US"/>
+        </w:rPr>
+        <w:t>SOURCE</w:t>
+      </w:r>
+      <w:r>
+        <w:rPr>
+          <w:rFonts w:ascii="Times New Roman" w:hAnsi="Times New Roman" w:cs="Times New Roman"/>
+          <w:sz w:val="28"/>
+          <w:szCs w:val="28"/>
+          <w:lang w:val="en-US"/>
+        </w:rPr>
+        <w:t xml:space="preserve"> </w:t>
+      </w:r>
+      <w:r>
+        <w:rPr>
+          <w:rFonts w:ascii="Times New Roman" w:hAnsi="Times New Roman" w:cs="Times New Roman"/>
+          <w:sz w:val="28"/>
+          <w:szCs w:val="28"/>
+        </w:rPr>
+        <w:t>аннотаций</w:t>
+      </w:r>
+      <w:r>
+        <w:rPr>
+          <w:rFonts w:ascii="Times New Roman" w:hAnsi="Times New Roman" w:cs="Times New Roman"/>
+          <w:sz w:val="28"/>
+          <w:szCs w:val="28"/>
+          <w:lang w:val="en-US"/>
+        </w:rPr>
+        <w:t xml:space="preserve"> </w:t>
+      </w:r>
+      <w:r>
+        <w:rPr>
+          <w:rFonts w:ascii="Times New Roman" w:hAnsi="Times New Roman" w:cs="Times New Roman"/>
+          <w:sz w:val="28"/>
+          <w:szCs w:val="28"/>
+        </w:rPr>
+        <w:t>нужно</w:t>
+      </w:r>
+      <w:r>
+        <w:rPr>
+          <w:rFonts w:ascii="Times New Roman" w:hAnsi="Times New Roman" w:cs="Times New Roman"/>
+          <w:sz w:val="28"/>
+          <w:szCs w:val="28"/>
+          <w:lang w:val="en-US"/>
+        </w:rPr>
+        <w:t xml:space="preserve"> </w:t>
+      </w:r>
+      <w:r>
+        <w:rPr>
+          <w:rFonts w:ascii="Times New Roman" w:hAnsi="Times New Roman" w:cs="Times New Roman"/>
+          <w:sz w:val="28"/>
+          <w:szCs w:val="28"/>
+        </w:rPr>
+        <w:t>наследоваться</w:t>
+      </w:r>
+      <w:r>
+        <w:rPr>
+          <w:rFonts w:ascii="Times New Roman" w:hAnsi="Times New Roman" w:cs="Times New Roman"/>
+          <w:sz w:val="28"/>
+          <w:szCs w:val="28"/>
+          <w:lang w:val="en-US"/>
+        </w:rPr>
+        <w:t xml:space="preserve"> </w:t>
+      </w:r>
+      <w:r>
+        <w:rPr>
+          <w:rFonts w:ascii="Times New Roman" w:hAnsi="Times New Roman" w:cs="Times New Roman"/>
+          <w:sz w:val="28"/>
+          <w:szCs w:val="28"/>
+        </w:rPr>
+        <w:t>от</w:t>
+      </w:r>
+      <w:r>
+        <w:rPr>
+          <w:rFonts w:ascii="Times New Roman" w:hAnsi="Times New Roman" w:cs="Times New Roman"/>
+          <w:sz w:val="28"/>
+          <w:szCs w:val="28"/>
+          <w:lang w:val="en-US"/>
+        </w:rPr>
+        <w:t xml:space="preserve"> </w:t>
+      </w:r>
+      <w:r>
+        <w:rPr>
+          <w:rFonts w:ascii="Times New Roman" w:hAnsi="Times New Roman" w:cs="Times New Roman"/>
+          <w:sz w:val="28"/>
+          <w:szCs w:val="28"/>
+        </w:rPr>
+        <w:t>класса</w:t>
+      </w:r>
+      <w:r>
+        <w:rPr>
+          <w:rFonts w:ascii="Times New Roman" w:hAnsi="Times New Roman" w:cs="Times New Roman"/>
+          <w:sz w:val="28"/>
+          <w:szCs w:val="28"/>
+          <w:lang w:val="en-US"/>
+        </w:rPr>
+        <w:t xml:space="preserve"> </w:t>
+      </w:r>
+      <w:proofErr w:type="spellStart"/>
+      <w:proofErr w:type="gramStart"/>
+      <w:r>
+        <w:rPr>
+          <w:rFonts w:ascii="Times New Roman" w:hAnsi="Times New Roman" w:cs="Times New Roman"/>
+          <w:sz w:val="28"/>
+          <w:szCs w:val="28"/>
+          <w:lang w:val="en-US"/>
+        </w:rPr>
+        <w:t>javax</w:t>
+      </w:r>
+      <w:r>
+        <w:rPr>
+          <w:rFonts w:ascii="Times New Roman" w:hAnsi="Times New Roman" w:cs="Times New Roman"/>
+          <w:sz w:val="28"/>
+          <w:szCs w:val="28"/>
+          <w:lang w:val="en-US"/>
+        </w:rPr>
+        <w:t>.</w:t>
+      </w:r>
+      <w:r>
+        <w:rPr>
+          <w:rFonts w:ascii="Times New Roman" w:hAnsi="Times New Roman" w:cs="Times New Roman"/>
+          <w:sz w:val="28"/>
+          <w:szCs w:val="28"/>
+          <w:lang w:val="en-US"/>
+        </w:rPr>
+        <w:t>annotation</w:t>
+      </w:r>
+      <w:proofErr w:type="gramEnd"/>
+      <w:r>
+        <w:rPr>
+          <w:rFonts w:ascii="Times New Roman" w:hAnsi="Times New Roman" w:cs="Times New Roman"/>
+          <w:sz w:val="28"/>
+          <w:szCs w:val="28"/>
+          <w:lang w:val="en-US"/>
+        </w:rPr>
+        <w:t>.</w:t>
+      </w:r>
+      <w:r>
+        <w:rPr>
+          <w:rFonts w:ascii="Times New Roman" w:hAnsi="Times New Roman" w:cs="Times New Roman"/>
+          <w:sz w:val="28"/>
+          <w:szCs w:val="28"/>
+          <w:lang w:val="en-US"/>
+        </w:rPr>
+        <w:t>processing</w:t>
+      </w:r>
+      <w:r>
+        <w:rPr>
+          <w:rFonts w:ascii="Times New Roman" w:hAnsi="Times New Roman" w:cs="Times New Roman"/>
+          <w:sz w:val="28"/>
+          <w:szCs w:val="28"/>
+          <w:lang w:val="en-US"/>
+        </w:rPr>
+        <w:t>.</w:t>
+      </w:r>
+      <w:r>
+        <w:rPr>
+          <w:rFonts w:ascii="Times New Roman" w:hAnsi="Times New Roman" w:cs="Times New Roman"/>
+          <w:sz w:val="28"/>
+          <w:szCs w:val="28"/>
+          <w:lang w:val="en-US"/>
+        </w:rPr>
+        <w:t>AbstractProcessor</w:t>
+      </w:r>
+      <w:proofErr w:type="spellEnd"/>
+      <w:r>
+        <w:rPr>
+          <w:rFonts w:ascii="Times New Roman" w:hAnsi="Times New Roman" w:cs="Times New Roman"/>
+          <w:sz w:val="28"/>
+          <w:szCs w:val="28"/>
+          <w:lang w:val="en-US"/>
+        </w:rPr>
+        <w:t>.</w:t>
+      </w:r>
+      <w:r>
+        <w:rPr>
+          <w:rFonts w:ascii="Times New Roman" w:hAnsi="Times New Roman" w:cs="Times New Roman"/>
+          <w:sz w:val="28"/>
+          <w:szCs w:val="28"/>
+          <w:lang w:val="en-US"/>
+        </w:rPr>
+        <w:t xml:space="preserve"> </w:t>
+      </w:r>
+      <w:r>
+        <w:rPr>
+          <w:rFonts w:ascii="Times New Roman" w:hAnsi="Times New Roman" w:cs="Times New Roman"/>
+          <w:sz w:val="28"/>
+          <w:szCs w:val="28"/>
+        </w:rPr>
+        <w:t>Обработчик</w:t>
+      </w:r>
+      <w:r>
+        <w:rPr>
+          <w:rFonts w:ascii="Times New Roman" w:hAnsi="Times New Roman" w:cs="Times New Roman"/>
+          <w:sz w:val="28"/>
+          <w:szCs w:val="28"/>
+          <w:lang w:val="en-US"/>
+        </w:rPr>
+        <w:t xml:space="preserve"> </w:t>
+      </w:r>
+      <w:r>
+        <w:rPr>
+          <w:rFonts w:ascii="Times New Roman" w:hAnsi="Times New Roman" w:cs="Times New Roman"/>
+          <w:sz w:val="28"/>
+          <w:szCs w:val="28"/>
+        </w:rPr>
+        <w:t>будет</w:t>
+      </w:r>
+      <w:r>
+        <w:rPr>
+          <w:rFonts w:ascii="Times New Roman" w:hAnsi="Times New Roman" w:cs="Times New Roman"/>
+          <w:sz w:val="28"/>
+          <w:szCs w:val="28"/>
+          <w:lang w:val="en-US"/>
+        </w:rPr>
+        <w:t xml:space="preserve"> </w:t>
+      </w:r>
+      <w:r>
+        <w:rPr>
+          <w:rFonts w:ascii="Times New Roman" w:hAnsi="Times New Roman" w:cs="Times New Roman"/>
+          <w:sz w:val="28"/>
+          <w:szCs w:val="28"/>
+        </w:rPr>
+        <w:t>являт</w:t>
+      </w:r>
+      <w:r>
+        <w:rPr>
+          <w:rFonts w:ascii="Times New Roman" w:hAnsi="Times New Roman" w:cs="Times New Roman"/>
+          <w:sz w:val="28"/>
+          <w:szCs w:val="28"/>
+        </w:rPr>
+        <w:t>ь</w:t>
+      </w:r>
+      <w:r>
+        <w:rPr>
+          <w:rFonts w:ascii="Times New Roman" w:hAnsi="Times New Roman" w:cs="Times New Roman"/>
+          <w:sz w:val="28"/>
+          <w:szCs w:val="28"/>
+        </w:rPr>
+        <w:t>ся</w:t>
+      </w:r>
+      <w:r>
+        <w:rPr>
+          <w:rFonts w:ascii="Times New Roman" w:hAnsi="Times New Roman" w:cs="Times New Roman"/>
+          <w:sz w:val="28"/>
+          <w:szCs w:val="28"/>
+          <w:lang w:val="en-US"/>
+        </w:rPr>
+        <w:t xml:space="preserve"> </w:t>
+      </w:r>
+      <w:r>
+        <w:rPr>
+          <w:rFonts w:ascii="Times New Roman" w:hAnsi="Times New Roman" w:cs="Times New Roman"/>
+          <w:sz w:val="28"/>
+          <w:szCs w:val="28"/>
+        </w:rPr>
+        <w:t>отдельным</w:t>
+      </w:r>
+      <w:r>
+        <w:rPr>
+          <w:rFonts w:ascii="Times New Roman" w:hAnsi="Times New Roman" w:cs="Times New Roman"/>
+          <w:sz w:val="28"/>
+          <w:szCs w:val="28"/>
+          <w:lang w:val="en-US"/>
+        </w:rPr>
+        <w:t xml:space="preserve"> </w:t>
+      </w:r>
+      <w:r>
+        <w:rPr>
+          <w:rFonts w:ascii="Times New Roman" w:hAnsi="Times New Roman" w:cs="Times New Roman"/>
+          <w:sz w:val="28"/>
+          <w:szCs w:val="28"/>
+        </w:rPr>
+        <w:t>приложен</w:t>
+      </w:r>
+      <w:r>
+        <w:rPr>
+          <w:rFonts w:ascii="Times New Roman" w:hAnsi="Times New Roman" w:cs="Times New Roman"/>
+          <w:sz w:val="28"/>
+          <w:szCs w:val="28"/>
+        </w:rPr>
+        <w:t>ием</w:t>
+      </w:r>
+      <w:r>
+        <w:rPr>
+          <w:rFonts w:ascii="Times New Roman" w:hAnsi="Times New Roman" w:cs="Times New Roman"/>
+          <w:sz w:val="28"/>
+          <w:szCs w:val="28"/>
+          <w:lang w:val="en-US"/>
+        </w:rPr>
+        <w:t xml:space="preserve"> (</w:t>
+      </w:r>
+      <w:r>
+        <w:rPr>
+          <w:rFonts w:ascii="Times New Roman" w:hAnsi="Times New Roman" w:cs="Times New Roman"/>
+          <w:sz w:val="28"/>
+          <w:szCs w:val="28"/>
+          <w:lang w:val="en-US"/>
+        </w:rPr>
+        <w:t>Jar file</w:t>
+      </w:r>
+      <w:r>
+        <w:rPr>
+          <w:rFonts w:ascii="Times New Roman" w:hAnsi="Times New Roman" w:cs="Times New Roman"/>
+          <w:sz w:val="28"/>
+          <w:szCs w:val="28"/>
+          <w:lang w:val="en-US"/>
+        </w:rPr>
+        <w:t>).</w:t>
+      </w:r>
+      <w:r>
+        <w:rPr>
+          <w:rFonts w:ascii="Times New Roman" w:hAnsi="Times New Roman" w:cs="Times New Roman"/>
+          <w:sz w:val="28"/>
+          <w:szCs w:val="28"/>
+          <w:lang w:val="en-US"/>
+        </w:rPr>
+        <w:t xml:space="preserve"> </w:t>
+      </w:r>
+      <w:r>
+        <w:rPr>
+          <w:rFonts w:ascii="Times New Roman" w:hAnsi="Times New Roman" w:cs="Times New Roman"/>
+          <w:sz w:val="28"/>
+          <w:szCs w:val="28"/>
+        </w:rPr>
+        <w:t xml:space="preserve">Если компилятор находит такой обработчик, то он запускает его в отдельной </w:t>
+      </w:r>
+      <w:proofErr w:type="spellStart"/>
+      <w:r>
+        <w:rPr>
+          <w:rFonts w:ascii="Times New Roman" w:hAnsi="Times New Roman" w:cs="Times New Roman"/>
+          <w:sz w:val="28"/>
+          <w:szCs w:val="28"/>
+          <w:lang w:val="en-US"/>
+        </w:rPr>
+        <w:t>jvm</w:t>
+      </w:r>
+      <w:proofErr w:type="spellEnd"/>
+      <w:r>
+        <w:rPr>
+          <w:rFonts w:ascii="Times New Roman" w:hAnsi="Times New Roman" w:cs="Times New Roman"/>
+          <w:sz w:val="28"/>
+          <w:szCs w:val="28"/>
+        </w:rPr>
+        <w:t>, и наш обработчик дополнительно обрабатывает исходники.</w:t>
+      </w:r>
+    </w:p>
+    <w:p>
+      <w:pPr>
+        <w:rPr>
+          <w:rFonts w:ascii="Times New Roman" w:hAnsi="Times New Roman" w:cs="Times New Roman"/>
+          <w:sz w:val="28"/>
+          <w:szCs w:val="28"/>
+        </w:rPr>
+      </w:pPr>
+      <w:r>
+        <w:rPr>
+          <w:rFonts w:ascii="Times New Roman" w:hAnsi="Times New Roman" w:cs="Times New Roman"/>
+          <w:sz w:val="28"/>
+          <w:szCs w:val="28"/>
+        </w:rPr>
+        <w:t xml:space="preserve">Нужно переопределить метод </w:t>
+      </w:r>
+      <w:r>
+        <w:rPr>
+          <w:rFonts w:ascii="Times New Roman" w:hAnsi="Times New Roman" w:cs="Times New Roman"/>
+          <w:sz w:val="28"/>
+          <w:szCs w:val="28"/>
+          <w:lang w:val="en-US"/>
+        </w:rPr>
+        <w:t>process</w:t>
+      </w:r>
+      <w:r>
+        <w:rPr>
+          <w:rFonts w:ascii="Times New Roman" w:hAnsi="Times New Roman" w:cs="Times New Roman"/>
+          <w:sz w:val="28"/>
+          <w:szCs w:val="28"/>
+        </w:rPr>
+        <w:t>, который и будет обрабатывать аннотации.</w:t>
+      </w:r>
+    </w:p>
+    <w:p>
+      <w:pPr>
+        <w:shd w:val="clear" w:color="auto" w:fill="2B2B2B"/>
+        <w:tabs>
+          <w:tab w:val="left" w:pos="916"/>
+          <w:tab w:val="left" w:pos="1832"/>
+          <w:tab w:val="left" w:pos="2748"/>
+          <w:tab w:val="left" w:pos="3664"/>
+          <w:tab w:val="left" w:pos="4580"/>
+          <w:tab w:val="left" w:pos="5496"/>
+          <w:tab w:val="left" w:pos="6412"/>
+          <w:tab w:val="left" w:pos="7328"/>
+          <w:tab w:val="left" w:pos="8244"/>
+          <w:tab w:val="left" w:pos="9160"/>
+          <w:tab w:val="left" w:pos="10076"/>
+          <w:tab w:val="left" w:pos="10992"/>
+          <w:tab w:val="left" w:pos="11908"/>
+          <w:tab w:val="left" w:pos="12824"/>
+          <w:tab w:val="left" w:pos="13740"/>
+          <w:tab w:val="left" w:pos="14656"/>
+        </w:tabs>
+        <w:spacing w:after="0" w:line="240" w:lineRule="auto"/>
+        <w:rPr>
+          <w:rFonts w:ascii="Courier New" w:eastAsia="Times New Roman" w:hAnsi="Courier New" w:cs="Courier New"/>
+          <w:color w:val="A9B7C6"/>
+          <w:sz w:val="20"/>
+          <w:szCs w:val="20"/>
+          <w:lang w:val="en-US" w:eastAsia="ru-RU"/>
+        </w:rPr>
+      </w:pPr>
+      <w:r>
+        <w:rPr>
+          <w:rFonts w:ascii="Courier New" w:eastAsia="Times New Roman" w:hAnsi="Courier New" w:cs="Courier New"/>
+          <w:color w:val="808080"/>
+          <w:sz w:val="20"/>
+          <w:szCs w:val="20"/>
+          <w:lang w:val="en-US" w:eastAsia="ru-RU"/>
+        </w:rPr>
+        <w:lastRenderedPageBreak/>
+        <w:t xml:space="preserve">// </w:t>
+      </w:r>
+      <w:r>
+        <w:rPr>
+          <w:rFonts w:ascii="Courier New" w:eastAsia="Times New Roman" w:hAnsi="Courier New" w:cs="Courier New"/>
+          <w:color w:val="808080"/>
+          <w:sz w:val="20"/>
+          <w:szCs w:val="20"/>
+          <w:lang w:eastAsia="ru-RU"/>
+        </w:rPr>
+        <w:t>типы</w:t>
+      </w:r>
+      <w:r>
+        <w:rPr>
+          <w:rFonts w:ascii="Courier New" w:eastAsia="Times New Roman" w:hAnsi="Courier New" w:cs="Courier New"/>
+          <w:color w:val="808080"/>
+          <w:sz w:val="20"/>
+          <w:szCs w:val="20"/>
+          <w:lang w:val="en-US" w:eastAsia="ru-RU"/>
+        </w:rPr>
+        <w:t xml:space="preserve"> </w:t>
+      </w:r>
+      <w:r>
+        <w:rPr>
+          <w:rFonts w:ascii="Courier New" w:eastAsia="Times New Roman" w:hAnsi="Courier New" w:cs="Courier New"/>
+          <w:color w:val="808080"/>
+          <w:sz w:val="20"/>
+          <w:szCs w:val="20"/>
+          <w:lang w:eastAsia="ru-RU"/>
+        </w:rPr>
+        <w:t>аннотаций</w:t>
+      </w:r>
+      <w:r>
+        <w:rPr>
+          <w:rFonts w:ascii="Courier New" w:eastAsia="Times New Roman" w:hAnsi="Courier New" w:cs="Courier New"/>
+          <w:color w:val="808080"/>
+          <w:sz w:val="20"/>
+          <w:szCs w:val="20"/>
+          <w:lang w:val="en-US" w:eastAsia="ru-RU"/>
+        </w:rPr>
+        <w:t xml:space="preserve">, </w:t>
+      </w:r>
+      <w:r>
+        <w:rPr>
+          <w:rFonts w:ascii="Courier New" w:eastAsia="Times New Roman" w:hAnsi="Courier New" w:cs="Courier New"/>
+          <w:color w:val="808080"/>
+          <w:sz w:val="20"/>
+          <w:szCs w:val="20"/>
+          <w:lang w:eastAsia="ru-RU"/>
+        </w:rPr>
+        <w:t>поддерживаемые</w:t>
+      </w:r>
+      <w:r>
+        <w:rPr>
+          <w:rFonts w:ascii="Courier New" w:eastAsia="Times New Roman" w:hAnsi="Courier New" w:cs="Courier New"/>
+          <w:color w:val="808080"/>
+          <w:sz w:val="20"/>
+          <w:szCs w:val="20"/>
+          <w:lang w:val="en-US" w:eastAsia="ru-RU"/>
+        </w:rPr>
+        <w:t xml:space="preserve"> </w:t>
+      </w:r>
+      <w:r>
+        <w:rPr>
+          <w:rFonts w:ascii="Courier New" w:eastAsia="Times New Roman" w:hAnsi="Courier New" w:cs="Courier New"/>
+          <w:color w:val="808080"/>
+          <w:sz w:val="20"/>
+          <w:szCs w:val="20"/>
+          <w:lang w:eastAsia="ru-RU"/>
+        </w:rPr>
+        <w:t>обработчиком</w:t>
+      </w:r>
+      <w:r>
+        <w:rPr>
+          <w:rFonts w:ascii="Courier New" w:eastAsia="Times New Roman" w:hAnsi="Courier New" w:cs="Courier New"/>
+          <w:color w:val="808080"/>
+          <w:sz w:val="20"/>
+          <w:szCs w:val="20"/>
+          <w:lang w:val="en-US" w:eastAsia="ru-RU"/>
+        </w:rPr>
+        <w:br/>
+      </w:r>
+      <w:r>
+        <w:rPr>
+          <w:rFonts w:ascii="Courier New" w:eastAsia="Times New Roman" w:hAnsi="Courier New" w:cs="Courier New"/>
+          <w:color w:val="BBB529"/>
+          <w:sz w:val="20"/>
+          <w:szCs w:val="20"/>
+          <w:lang w:val="en-US" w:eastAsia="ru-RU"/>
+        </w:rPr>
+        <w:t>@</w:t>
+      </w:r>
+      <w:proofErr w:type="spellStart"/>
+      <w:r>
+        <w:rPr>
+          <w:rFonts w:ascii="Courier New" w:eastAsia="Times New Roman" w:hAnsi="Courier New" w:cs="Courier New"/>
+          <w:color w:val="BBB529"/>
+          <w:sz w:val="20"/>
+          <w:szCs w:val="20"/>
+          <w:lang w:val="en-US" w:eastAsia="ru-RU"/>
+        </w:rPr>
+        <w:t>SupportedAnnotationTypes</w:t>
+      </w:r>
+      <w:proofErr w:type="spellEnd"/>
+      <w:r>
+        <w:rPr>
+          <w:rFonts w:ascii="Courier New" w:eastAsia="Times New Roman" w:hAnsi="Courier New" w:cs="Courier New"/>
+          <w:color w:val="A9B7C6"/>
+          <w:sz w:val="20"/>
+          <w:szCs w:val="20"/>
+          <w:lang w:val="en-US" w:eastAsia="ru-RU"/>
+        </w:rPr>
+        <w:t>(</w:t>
+      </w:r>
+      <w:r>
+        <w:rPr>
+          <w:rFonts w:ascii="Courier New" w:eastAsia="Times New Roman" w:hAnsi="Courier New" w:cs="Courier New"/>
+          <w:color w:val="6A8759"/>
+          <w:sz w:val="20"/>
+          <w:szCs w:val="20"/>
+          <w:lang w:val="en-US" w:eastAsia="ru-RU"/>
+        </w:rPr>
+        <w:t>"</w:t>
+      </w:r>
+      <w:proofErr w:type="spellStart"/>
+      <w:r>
+        <w:rPr>
+          <w:rFonts w:ascii="Courier New" w:eastAsia="Times New Roman" w:hAnsi="Courier New" w:cs="Courier New"/>
+          <w:color w:val="6A8759"/>
+          <w:sz w:val="20"/>
+          <w:szCs w:val="20"/>
+          <w:lang w:val="en-US" w:eastAsia="ru-RU"/>
+        </w:rPr>
+        <w:t>annotations.source.ToString</w:t>
+      </w:r>
+      <w:proofErr w:type="spellEnd"/>
+      <w:r>
+        <w:rPr>
+          <w:rFonts w:ascii="Courier New" w:eastAsia="Times New Roman" w:hAnsi="Courier New" w:cs="Courier New"/>
+          <w:color w:val="6A8759"/>
+          <w:sz w:val="20"/>
+          <w:szCs w:val="20"/>
+          <w:lang w:val="en-US" w:eastAsia="ru-RU"/>
+        </w:rPr>
+        <w:t>"</w:t>
+      </w:r>
+      <w:r>
+        <w:rPr>
+          <w:rFonts w:ascii="Courier New" w:eastAsia="Times New Roman" w:hAnsi="Courier New" w:cs="Courier New"/>
+          <w:color w:val="A9B7C6"/>
+          <w:sz w:val="20"/>
+          <w:szCs w:val="20"/>
+          <w:lang w:val="en-US" w:eastAsia="ru-RU"/>
+        </w:rPr>
+        <w:t>)</w:t>
+      </w:r>
+      <w:r>
+        <w:rPr>
+          <w:rFonts w:ascii="Courier New" w:eastAsia="Times New Roman" w:hAnsi="Courier New" w:cs="Courier New"/>
+          <w:color w:val="A9B7C6"/>
+          <w:sz w:val="20"/>
+          <w:szCs w:val="20"/>
+          <w:lang w:val="en-US" w:eastAsia="ru-RU"/>
+        </w:rPr>
+        <w:br/>
+      </w:r>
+      <w:r>
+        <w:rPr>
+          <w:rFonts w:ascii="Courier New" w:eastAsia="Times New Roman" w:hAnsi="Courier New" w:cs="Courier New"/>
+          <w:color w:val="CC7832"/>
+          <w:sz w:val="20"/>
+          <w:szCs w:val="20"/>
+          <w:lang w:val="en-US" w:eastAsia="ru-RU"/>
+        </w:rPr>
+        <w:t xml:space="preserve">public class </w:t>
+      </w:r>
+      <w:proofErr w:type="spellStart"/>
+      <w:r>
+        <w:rPr>
+          <w:rFonts w:ascii="Courier New" w:eastAsia="Times New Roman" w:hAnsi="Courier New" w:cs="Courier New"/>
+          <w:color w:val="A9B7C6"/>
+          <w:sz w:val="20"/>
+          <w:szCs w:val="20"/>
+          <w:lang w:val="en-US" w:eastAsia="ru-RU"/>
+        </w:rPr>
+        <w:t>AnnotationProcessor</w:t>
+      </w:r>
+      <w:proofErr w:type="spellEnd"/>
+      <w:r>
+        <w:rPr>
+          <w:rFonts w:ascii="Courier New" w:eastAsia="Times New Roman" w:hAnsi="Courier New" w:cs="Courier New"/>
+          <w:color w:val="A9B7C6"/>
+          <w:sz w:val="20"/>
+          <w:szCs w:val="20"/>
+          <w:lang w:val="en-US" w:eastAsia="ru-RU"/>
+        </w:rPr>
+        <w:t xml:space="preserve"> </w:t>
+      </w:r>
+      <w:r>
+        <w:rPr>
+          <w:rFonts w:ascii="Courier New" w:eastAsia="Times New Roman" w:hAnsi="Courier New" w:cs="Courier New"/>
+          <w:color w:val="CC7832"/>
+          <w:sz w:val="20"/>
+          <w:szCs w:val="20"/>
+          <w:lang w:val="en-US" w:eastAsia="ru-RU"/>
+        </w:rPr>
+        <w:t xml:space="preserve">extends </w:t>
+      </w:r>
+      <w:proofErr w:type="spellStart"/>
+      <w:r>
+        <w:rPr>
+          <w:rFonts w:ascii="Courier New" w:eastAsia="Times New Roman" w:hAnsi="Courier New" w:cs="Courier New"/>
+          <w:color w:val="A9B7C6"/>
+          <w:sz w:val="20"/>
+          <w:szCs w:val="20"/>
+          <w:lang w:val="en-US" w:eastAsia="ru-RU"/>
+        </w:rPr>
+        <w:t>AbstractProcessor</w:t>
+      </w:r>
+      <w:proofErr w:type="spellEnd"/>
+      <w:r>
+        <w:rPr>
+          <w:rFonts w:ascii="Courier New" w:eastAsia="Times New Roman" w:hAnsi="Courier New" w:cs="Courier New"/>
+          <w:color w:val="A9B7C6"/>
+          <w:sz w:val="20"/>
+          <w:szCs w:val="20"/>
+          <w:lang w:val="en-US" w:eastAsia="ru-RU"/>
+        </w:rPr>
+        <w:t xml:space="preserve"> {</w:t>
+      </w:r>
+      <w:r>
+        <w:rPr>
+          <w:rFonts w:ascii="Courier New" w:eastAsia="Times New Roman" w:hAnsi="Courier New" w:cs="Courier New"/>
+          <w:color w:val="A9B7C6"/>
+          <w:sz w:val="20"/>
+          <w:szCs w:val="20"/>
+          <w:lang w:val="en-US" w:eastAsia="ru-RU"/>
+        </w:rPr>
+        <w:br/>
+        <w:t xml:space="preserve">    </w:t>
+      </w:r>
+      <w:r>
+        <w:rPr>
+          <w:rFonts w:ascii="Courier New" w:eastAsia="Times New Roman" w:hAnsi="Courier New" w:cs="Courier New"/>
+          <w:color w:val="BBB529"/>
+          <w:sz w:val="20"/>
+          <w:szCs w:val="20"/>
+          <w:lang w:val="en-US" w:eastAsia="ru-RU"/>
+        </w:rPr>
+        <w:t>@Override</w:t>
+      </w:r>
+      <w:r>
+        <w:rPr>
+          <w:rFonts w:ascii="Courier New" w:eastAsia="Times New Roman" w:hAnsi="Courier New" w:cs="Courier New"/>
+          <w:color w:val="BBB529"/>
+          <w:sz w:val="20"/>
+          <w:szCs w:val="20"/>
+          <w:lang w:val="en-US" w:eastAsia="ru-RU"/>
+        </w:rPr>
+        <w:br/>
+        <w:t xml:space="preserve">    </w:t>
+      </w:r>
+      <w:r>
+        <w:rPr>
+          <w:rFonts w:ascii="Courier New" w:eastAsia="Times New Roman" w:hAnsi="Courier New" w:cs="Courier New"/>
+          <w:color w:val="CC7832"/>
+          <w:sz w:val="20"/>
+          <w:szCs w:val="20"/>
+          <w:lang w:val="en-US" w:eastAsia="ru-RU"/>
+        </w:rPr>
+        <w:t xml:space="preserve">public </w:t>
+      </w:r>
+      <w:proofErr w:type="spellStart"/>
+      <w:r>
+        <w:rPr>
+          <w:rFonts w:ascii="Courier New" w:eastAsia="Times New Roman" w:hAnsi="Courier New" w:cs="Courier New"/>
+          <w:color w:val="CC7832"/>
+          <w:sz w:val="20"/>
+          <w:szCs w:val="20"/>
+          <w:lang w:val="en-US" w:eastAsia="ru-RU"/>
+        </w:rPr>
+        <w:t>boolean</w:t>
+      </w:r>
+      <w:proofErr w:type="spellEnd"/>
+      <w:r>
+        <w:rPr>
+          <w:rFonts w:ascii="Courier New" w:eastAsia="Times New Roman" w:hAnsi="Courier New" w:cs="Courier New"/>
+          <w:color w:val="CC7832"/>
+          <w:sz w:val="20"/>
+          <w:szCs w:val="20"/>
+          <w:lang w:val="en-US" w:eastAsia="ru-RU"/>
+        </w:rPr>
+        <w:t xml:space="preserve"> </w:t>
+      </w:r>
+      <w:r>
+        <w:rPr>
+          <w:rFonts w:ascii="Courier New" w:eastAsia="Times New Roman" w:hAnsi="Courier New" w:cs="Courier New"/>
+          <w:color w:val="FFC66D"/>
+          <w:sz w:val="20"/>
+          <w:szCs w:val="20"/>
+          <w:lang w:val="en-US" w:eastAsia="ru-RU"/>
+        </w:rPr>
+        <w:t>process</w:t>
+      </w:r>
+      <w:r>
+        <w:rPr>
+          <w:rFonts w:ascii="Courier New" w:eastAsia="Times New Roman" w:hAnsi="Courier New" w:cs="Courier New"/>
+          <w:color w:val="A9B7C6"/>
+          <w:sz w:val="20"/>
+          <w:szCs w:val="20"/>
+          <w:lang w:val="en-US" w:eastAsia="ru-RU"/>
+        </w:rPr>
+        <w:t xml:space="preserve">(Set&lt;? </w:t>
+      </w:r>
+      <w:r>
+        <w:rPr>
+          <w:rFonts w:ascii="Courier New" w:eastAsia="Times New Roman" w:hAnsi="Courier New" w:cs="Courier New"/>
+          <w:color w:val="CC7832"/>
+          <w:sz w:val="20"/>
+          <w:szCs w:val="20"/>
+          <w:lang w:val="en-US" w:eastAsia="ru-RU"/>
+        </w:rPr>
+        <w:t xml:space="preserve">extends </w:t>
+      </w:r>
+      <w:proofErr w:type="spellStart"/>
+      <w:r>
+        <w:rPr>
+          <w:rFonts w:ascii="Courier New" w:eastAsia="Times New Roman" w:hAnsi="Courier New" w:cs="Courier New"/>
+          <w:color w:val="A9B7C6"/>
+          <w:sz w:val="20"/>
+          <w:szCs w:val="20"/>
+          <w:lang w:val="en-US" w:eastAsia="ru-RU"/>
+        </w:rPr>
+        <w:t>TypeElement</w:t>
+      </w:r>
+      <w:proofErr w:type="spellEnd"/>
+      <w:r>
+        <w:rPr>
+          <w:rFonts w:ascii="Courier New" w:eastAsia="Times New Roman" w:hAnsi="Courier New" w:cs="Courier New"/>
+          <w:color w:val="A9B7C6"/>
+          <w:sz w:val="20"/>
+          <w:szCs w:val="20"/>
+          <w:lang w:val="en-US" w:eastAsia="ru-RU"/>
+        </w:rPr>
+        <w:t>&gt; annotations</w:t>
+      </w:r>
+      <w:r>
+        <w:rPr>
+          <w:rFonts w:ascii="Courier New" w:eastAsia="Times New Roman" w:hAnsi="Courier New" w:cs="Courier New"/>
+          <w:color w:val="CC7832"/>
+          <w:sz w:val="20"/>
+          <w:szCs w:val="20"/>
+          <w:lang w:val="en-US" w:eastAsia="ru-RU"/>
+        </w:rPr>
+        <w:t xml:space="preserve">, </w:t>
+      </w:r>
+      <w:proofErr w:type="spellStart"/>
+      <w:r>
+        <w:rPr>
+          <w:rFonts w:ascii="Courier New" w:eastAsia="Times New Roman" w:hAnsi="Courier New" w:cs="Courier New"/>
+          <w:color w:val="A9B7C6"/>
+          <w:sz w:val="20"/>
+          <w:szCs w:val="20"/>
+          <w:lang w:val="en-US" w:eastAsia="ru-RU"/>
+        </w:rPr>
+        <w:t>RoundEnvironment</w:t>
+      </w:r>
+      <w:proofErr w:type="spellEnd"/>
+      <w:r>
+        <w:rPr>
+          <w:rFonts w:ascii="Courier New" w:eastAsia="Times New Roman" w:hAnsi="Courier New" w:cs="Courier New"/>
+          <w:color w:val="A9B7C6"/>
+          <w:sz w:val="20"/>
+          <w:szCs w:val="20"/>
+          <w:lang w:val="en-US" w:eastAsia="ru-RU"/>
+        </w:rPr>
+        <w:t xml:space="preserve"> </w:t>
+      </w:r>
+      <w:proofErr w:type="spellStart"/>
+      <w:r>
+        <w:rPr>
+          <w:rFonts w:ascii="Courier New" w:eastAsia="Times New Roman" w:hAnsi="Courier New" w:cs="Courier New"/>
+          <w:color w:val="A9B7C6"/>
+          <w:sz w:val="20"/>
+          <w:szCs w:val="20"/>
+          <w:lang w:val="en-US" w:eastAsia="ru-RU"/>
+        </w:rPr>
+        <w:t>roundEnv</w:t>
+      </w:r>
+      <w:proofErr w:type="spellEnd"/>
+      <w:r>
+        <w:rPr>
+          <w:rFonts w:ascii="Courier New" w:eastAsia="Times New Roman" w:hAnsi="Courier New" w:cs="Courier New"/>
+          <w:color w:val="A9B7C6"/>
+          <w:sz w:val="20"/>
+          <w:szCs w:val="20"/>
+          <w:lang w:val="en-US" w:eastAsia="ru-RU"/>
+        </w:rPr>
+        <w:t>) {</w:t>
+      </w:r>
+      <w:r>
+        <w:rPr>
+          <w:rFonts w:ascii="Courier New" w:eastAsia="Times New Roman" w:hAnsi="Courier New" w:cs="Courier New"/>
+          <w:color w:val="A9B7C6"/>
+          <w:sz w:val="20"/>
+          <w:szCs w:val="20"/>
+          <w:lang w:val="en-US" w:eastAsia="ru-RU"/>
+        </w:rPr>
+        <w:br/>
+        <w:t xml:space="preserve">        </w:t>
+      </w:r>
+      <w:r>
+        <w:rPr>
+          <w:rFonts w:ascii="Courier New" w:eastAsia="Times New Roman" w:hAnsi="Courier New" w:cs="Courier New"/>
+          <w:color w:val="808080"/>
+          <w:sz w:val="20"/>
+          <w:szCs w:val="20"/>
+          <w:lang w:val="en-US" w:eastAsia="ru-RU"/>
+        </w:rPr>
+        <w:t xml:space="preserve">// </w:t>
+      </w:r>
+      <w:r>
+        <w:rPr>
+          <w:rFonts w:ascii="Courier New" w:eastAsia="Times New Roman" w:hAnsi="Courier New" w:cs="Courier New"/>
+          <w:color w:val="808080"/>
+          <w:sz w:val="20"/>
+          <w:szCs w:val="20"/>
+          <w:lang w:eastAsia="ru-RU"/>
+        </w:rPr>
+        <w:t>перебираем</w:t>
+      </w:r>
+      <w:r>
+        <w:rPr>
+          <w:rFonts w:ascii="Courier New" w:eastAsia="Times New Roman" w:hAnsi="Courier New" w:cs="Courier New"/>
+          <w:color w:val="808080"/>
+          <w:sz w:val="20"/>
+          <w:szCs w:val="20"/>
+          <w:lang w:val="en-US" w:eastAsia="ru-RU"/>
+        </w:rPr>
+        <w:t xml:space="preserve"> </w:t>
+      </w:r>
+      <w:r>
+        <w:rPr>
+          <w:rFonts w:ascii="Courier New" w:eastAsia="Times New Roman" w:hAnsi="Courier New" w:cs="Courier New"/>
+          <w:color w:val="808080"/>
+          <w:sz w:val="20"/>
+          <w:szCs w:val="20"/>
+          <w:lang w:eastAsia="ru-RU"/>
+        </w:rPr>
+        <w:t>в</w:t>
+      </w:r>
+      <w:r>
+        <w:rPr>
+          <w:rFonts w:ascii="Courier New" w:eastAsia="Times New Roman" w:hAnsi="Courier New" w:cs="Courier New"/>
+          <w:color w:val="808080"/>
+          <w:sz w:val="20"/>
+          <w:szCs w:val="20"/>
+          <w:lang w:val="en-US" w:eastAsia="ru-RU"/>
+        </w:rPr>
+        <w:t xml:space="preserve"> </w:t>
+      </w:r>
+      <w:r>
+        <w:rPr>
+          <w:rFonts w:ascii="Courier New" w:eastAsia="Times New Roman" w:hAnsi="Courier New" w:cs="Courier New"/>
+          <w:color w:val="808080"/>
+          <w:sz w:val="20"/>
+          <w:szCs w:val="20"/>
+          <w:lang w:eastAsia="ru-RU"/>
+        </w:rPr>
+        <w:t>цикле</w:t>
+      </w:r>
+      <w:r>
+        <w:rPr>
+          <w:rFonts w:ascii="Courier New" w:eastAsia="Times New Roman" w:hAnsi="Courier New" w:cs="Courier New"/>
+          <w:color w:val="808080"/>
+          <w:sz w:val="20"/>
+          <w:szCs w:val="20"/>
+          <w:lang w:val="en-US" w:eastAsia="ru-RU"/>
+        </w:rPr>
+        <w:t xml:space="preserve"> </w:t>
+      </w:r>
+      <w:r>
+        <w:rPr>
+          <w:rFonts w:ascii="Courier New" w:eastAsia="Times New Roman" w:hAnsi="Courier New" w:cs="Courier New"/>
+          <w:color w:val="808080"/>
+          <w:sz w:val="20"/>
+          <w:szCs w:val="20"/>
+          <w:lang w:eastAsia="ru-RU"/>
+        </w:rPr>
+        <w:t>аннотации</w:t>
+      </w:r>
+      <w:r>
+        <w:rPr>
+          <w:rFonts w:ascii="Courier New" w:eastAsia="Times New Roman" w:hAnsi="Courier New" w:cs="Courier New"/>
+          <w:color w:val="808080"/>
+          <w:sz w:val="20"/>
+          <w:szCs w:val="20"/>
+          <w:lang w:val="en-US" w:eastAsia="ru-RU"/>
+        </w:rPr>
+        <w:br/>
+        <w:t xml:space="preserve">        </w:t>
+      </w:r>
+      <w:r>
+        <w:rPr>
+          <w:rFonts w:ascii="Courier New" w:eastAsia="Times New Roman" w:hAnsi="Courier New" w:cs="Courier New"/>
+          <w:color w:val="CC7832"/>
+          <w:sz w:val="20"/>
+          <w:szCs w:val="20"/>
+          <w:lang w:val="en-US" w:eastAsia="ru-RU"/>
+        </w:rPr>
+        <w:t xml:space="preserve">for </w:t>
+      </w:r>
+      <w:r>
+        <w:rPr>
+          <w:rFonts w:ascii="Courier New" w:eastAsia="Times New Roman" w:hAnsi="Courier New" w:cs="Courier New"/>
+          <w:color w:val="A9B7C6"/>
+          <w:sz w:val="20"/>
+          <w:szCs w:val="20"/>
+          <w:lang w:val="en-US" w:eastAsia="ru-RU"/>
+        </w:rPr>
+        <w:t>(</w:t>
+      </w:r>
+      <w:proofErr w:type="spellStart"/>
+      <w:r>
+        <w:rPr>
+          <w:rFonts w:ascii="Courier New" w:eastAsia="Times New Roman" w:hAnsi="Courier New" w:cs="Courier New"/>
+          <w:color w:val="A9B7C6"/>
+          <w:sz w:val="20"/>
+          <w:szCs w:val="20"/>
+          <w:lang w:val="en-US" w:eastAsia="ru-RU"/>
+        </w:rPr>
+        <w:t>TypeElement</w:t>
+      </w:r>
+      <w:proofErr w:type="spellEnd"/>
+      <w:r>
+        <w:rPr>
+          <w:rFonts w:ascii="Courier New" w:eastAsia="Times New Roman" w:hAnsi="Courier New" w:cs="Courier New"/>
+          <w:color w:val="A9B7C6"/>
+          <w:sz w:val="20"/>
+          <w:szCs w:val="20"/>
+          <w:lang w:val="en-US" w:eastAsia="ru-RU"/>
+        </w:rPr>
+        <w:t xml:space="preserve"> annotation : annotations) {</w:t>
+      </w:r>
+      <w:r>
+        <w:rPr>
+          <w:rFonts w:ascii="Courier New" w:eastAsia="Times New Roman" w:hAnsi="Courier New" w:cs="Courier New"/>
+          <w:color w:val="A9B7C6"/>
+          <w:sz w:val="20"/>
+          <w:szCs w:val="20"/>
+          <w:lang w:val="en-US" w:eastAsia="ru-RU"/>
+        </w:rPr>
+        <w:br/>
+        <w:t xml:space="preserve">            </w:t>
+      </w:r>
+      <w:r>
+        <w:rPr>
+          <w:rFonts w:ascii="Courier New" w:eastAsia="Times New Roman" w:hAnsi="Courier New" w:cs="Courier New"/>
+          <w:color w:val="808080"/>
+          <w:sz w:val="20"/>
+          <w:szCs w:val="20"/>
+          <w:lang w:val="en-US" w:eastAsia="ru-RU"/>
+        </w:rPr>
+        <w:t xml:space="preserve">// </w:t>
+      </w:r>
+      <w:r>
+        <w:rPr>
+          <w:rFonts w:ascii="Courier New" w:eastAsia="Times New Roman" w:hAnsi="Courier New" w:cs="Courier New"/>
+          <w:color w:val="808080"/>
+          <w:sz w:val="20"/>
+          <w:szCs w:val="20"/>
+          <w:lang w:eastAsia="ru-RU"/>
+        </w:rPr>
+        <w:t>получаем</w:t>
+      </w:r>
+      <w:r>
+        <w:rPr>
+          <w:rFonts w:ascii="Courier New" w:eastAsia="Times New Roman" w:hAnsi="Courier New" w:cs="Courier New"/>
+          <w:color w:val="808080"/>
+          <w:sz w:val="20"/>
+          <w:szCs w:val="20"/>
+          <w:lang w:val="en-US" w:eastAsia="ru-RU"/>
+        </w:rPr>
+        <w:t xml:space="preserve"> </w:t>
+      </w:r>
+      <w:r>
+        <w:rPr>
+          <w:rFonts w:ascii="Courier New" w:eastAsia="Times New Roman" w:hAnsi="Courier New" w:cs="Courier New"/>
+          <w:color w:val="808080"/>
+          <w:sz w:val="20"/>
+          <w:szCs w:val="20"/>
+          <w:lang w:eastAsia="ru-RU"/>
+        </w:rPr>
+        <w:t>аннотированные</w:t>
+      </w:r>
+      <w:r>
+        <w:rPr>
+          <w:rFonts w:ascii="Courier New" w:eastAsia="Times New Roman" w:hAnsi="Courier New" w:cs="Courier New"/>
+          <w:color w:val="808080"/>
+          <w:sz w:val="20"/>
+          <w:szCs w:val="20"/>
+          <w:lang w:val="en-US" w:eastAsia="ru-RU"/>
+        </w:rPr>
+        <w:t xml:space="preserve"> </w:t>
+      </w:r>
+      <w:r>
+        <w:rPr>
+          <w:rFonts w:ascii="Courier New" w:eastAsia="Times New Roman" w:hAnsi="Courier New" w:cs="Courier New"/>
+          <w:color w:val="808080"/>
+          <w:sz w:val="20"/>
+          <w:szCs w:val="20"/>
+          <w:lang w:eastAsia="ru-RU"/>
+        </w:rPr>
+        <w:t>элементы</w:t>
+      </w:r>
+      <w:r>
+        <w:rPr>
+          <w:rFonts w:ascii="Courier New" w:eastAsia="Times New Roman" w:hAnsi="Courier New" w:cs="Courier New"/>
+          <w:color w:val="808080"/>
+          <w:sz w:val="20"/>
+          <w:szCs w:val="20"/>
+          <w:lang w:val="en-US" w:eastAsia="ru-RU"/>
+        </w:rPr>
+        <w:br/>
+        <w:t xml:space="preserve">            </w:t>
+      </w:r>
+      <w:r>
+        <w:rPr>
+          <w:rFonts w:ascii="Courier New" w:eastAsia="Times New Roman" w:hAnsi="Courier New" w:cs="Courier New"/>
+          <w:color w:val="A9B7C6"/>
+          <w:sz w:val="20"/>
+          <w:szCs w:val="20"/>
+          <w:lang w:val="en-US" w:eastAsia="ru-RU"/>
+        </w:rPr>
+        <w:t xml:space="preserve">Set&lt;? </w:t>
+      </w:r>
+      <w:r>
+        <w:rPr>
+          <w:rFonts w:ascii="Courier New" w:eastAsia="Times New Roman" w:hAnsi="Courier New" w:cs="Courier New"/>
+          <w:color w:val="CC7832"/>
+          <w:sz w:val="20"/>
+          <w:szCs w:val="20"/>
+          <w:lang w:val="en-US" w:eastAsia="ru-RU"/>
+        </w:rPr>
+        <w:t xml:space="preserve">extends </w:t>
+      </w:r>
+      <w:r>
+        <w:rPr>
+          <w:rFonts w:ascii="Courier New" w:eastAsia="Times New Roman" w:hAnsi="Courier New" w:cs="Courier New"/>
+          <w:color w:val="A9B7C6"/>
+          <w:sz w:val="20"/>
+          <w:szCs w:val="20"/>
+          <w:lang w:val="en-US" w:eastAsia="ru-RU"/>
+        </w:rPr>
+        <w:t xml:space="preserve">Element&gt; </w:t>
+      </w:r>
+      <w:proofErr w:type="spellStart"/>
+      <w:r>
+        <w:rPr>
+          <w:rFonts w:ascii="Courier New" w:eastAsia="Times New Roman" w:hAnsi="Courier New" w:cs="Courier New"/>
+          <w:color w:val="A9B7C6"/>
+          <w:sz w:val="20"/>
+          <w:szCs w:val="20"/>
+          <w:lang w:val="en-US" w:eastAsia="ru-RU"/>
+        </w:rPr>
+        <w:t>annotatedElements</w:t>
+      </w:r>
+      <w:proofErr w:type="spellEnd"/>
+      <w:r>
+        <w:rPr>
+          <w:rFonts w:ascii="Courier New" w:eastAsia="Times New Roman" w:hAnsi="Courier New" w:cs="Courier New"/>
+          <w:color w:val="A9B7C6"/>
+          <w:sz w:val="20"/>
+          <w:szCs w:val="20"/>
+          <w:lang w:val="en-US" w:eastAsia="ru-RU"/>
+        </w:rPr>
+        <w:t xml:space="preserve"> = </w:t>
+      </w:r>
+      <w:proofErr w:type="spellStart"/>
+      <w:r>
+        <w:rPr>
+          <w:rFonts w:ascii="Courier New" w:eastAsia="Times New Roman" w:hAnsi="Courier New" w:cs="Courier New"/>
+          <w:color w:val="A9B7C6"/>
+          <w:sz w:val="20"/>
+          <w:szCs w:val="20"/>
+          <w:lang w:val="en-US" w:eastAsia="ru-RU"/>
+        </w:rPr>
+        <w:t>roundEnv.getElementsAnnotatedWith</w:t>
+      </w:r>
+      <w:proofErr w:type="spellEnd"/>
+      <w:r>
+        <w:rPr>
+          <w:rFonts w:ascii="Courier New" w:eastAsia="Times New Roman" w:hAnsi="Courier New" w:cs="Courier New"/>
+          <w:color w:val="A9B7C6"/>
+          <w:sz w:val="20"/>
+          <w:szCs w:val="20"/>
+          <w:lang w:val="en-US" w:eastAsia="ru-RU"/>
+        </w:rPr>
+        <w:t>(annotation)</w:t>
+      </w:r>
+      <w:r>
+        <w:rPr>
+          <w:rFonts w:ascii="Courier New" w:eastAsia="Times New Roman" w:hAnsi="Courier New" w:cs="Courier New"/>
+          <w:color w:val="CC7832"/>
+          <w:sz w:val="20"/>
+          <w:szCs w:val="20"/>
+          <w:lang w:val="en-US" w:eastAsia="ru-RU"/>
+        </w:rPr>
+        <w:t>;</w:t>
+      </w:r>
+      <w:r>
+        <w:rPr>
+          <w:rFonts w:ascii="Courier New" w:eastAsia="Times New Roman" w:hAnsi="Courier New" w:cs="Courier New"/>
+          <w:color w:val="CC7832"/>
+          <w:sz w:val="20"/>
+          <w:szCs w:val="20"/>
+          <w:lang w:val="en-US" w:eastAsia="ru-RU"/>
+        </w:rPr>
+        <w:br/>
+      </w:r>
+      <w:r>
+        <w:rPr>
+          <w:rFonts w:ascii="Courier New" w:eastAsia="Times New Roman" w:hAnsi="Courier New" w:cs="Courier New"/>
+          <w:color w:val="CC7832"/>
+          <w:sz w:val="20"/>
+          <w:szCs w:val="20"/>
+          <w:lang w:val="en-US" w:eastAsia="ru-RU"/>
+        </w:rPr>
+        <w:br/>
+        <w:t xml:space="preserve">            </w:t>
+      </w:r>
+      <w:r>
+        <w:rPr>
+          <w:rFonts w:ascii="Courier New" w:eastAsia="Times New Roman" w:hAnsi="Courier New" w:cs="Courier New"/>
+          <w:color w:val="808080"/>
+          <w:sz w:val="20"/>
+          <w:szCs w:val="20"/>
+          <w:lang w:val="en-US" w:eastAsia="ru-RU"/>
+        </w:rPr>
+        <w:t xml:space="preserve">// map </w:t>
+      </w:r>
+      <w:r>
+        <w:rPr>
+          <w:rFonts w:ascii="Courier New" w:eastAsia="Times New Roman" w:hAnsi="Courier New" w:cs="Courier New"/>
+          <w:color w:val="808080"/>
+          <w:sz w:val="20"/>
+          <w:szCs w:val="20"/>
+          <w:lang w:eastAsia="ru-RU"/>
+        </w:rPr>
+        <w:t>в</w:t>
+      </w:r>
+      <w:r>
+        <w:rPr>
+          <w:rFonts w:ascii="Courier New" w:eastAsia="Times New Roman" w:hAnsi="Courier New" w:cs="Courier New"/>
+          <w:color w:val="808080"/>
+          <w:sz w:val="20"/>
+          <w:szCs w:val="20"/>
+          <w:lang w:val="en-US" w:eastAsia="ru-RU"/>
+        </w:rPr>
+        <w:t xml:space="preserve"> </w:t>
+      </w:r>
+      <w:r>
+        <w:rPr>
+          <w:rFonts w:ascii="Courier New" w:eastAsia="Times New Roman" w:hAnsi="Courier New" w:cs="Courier New"/>
+          <w:color w:val="808080"/>
+          <w:sz w:val="20"/>
+          <w:szCs w:val="20"/>
+          <w:lang w:eastAsia="ru-RU"/>
+        </w:rPr>
+        <w:t>котором</w:t>
+      </w:r>
+      <w:r>
+        <w:rPr>
+          <w:rFonts w:ascii="Courier New" w:eastAsia="Times New Roman" w:hAnsi="Courier New" w:cs="Courier New"/>
+          <w:color w:val="808080"/>
+          <w:sz w:val="20"/>
+          <w:szCs w:val="20"/>
+          <w:lang w:val="en-US" w:eastAsia="ru-RU"/>
+        </w:rPr>
+        <w:t xml:space="preserve"> </w:t>
+      </w:r>
+      <w:r>
+        <w:rPr>
+          <w:rFonts w:ascii="Courier New" w:eastAsia="Times New Roman" w:hAnsi="Courier New" w:cs="Courier New"/>
+          <w:color w:val="808080"/>
+          <w:sz w:val="20"/>
+          <w:szCs w:val="20"/>
+          <w:lang w:eastAsia="ru-RU"/>
+        </w:rPr>
+        <w:t>проверяем</w:t>
+      </w:r>
+      <w:r>
+        <w:rPr>
+          <w:rFonts w:ascii="Courier New" w:eastAsia="Times New Roman" w:hAnsi="Courier New" w:cs="Courier New"/>
+          <w:color w:val="808080"/>
+          <w:sz w:val="20"/>
+          <w:szCs w:val="20"/>
+          <w:lang w:val="en-US" w:eastAsia="ru-RU"/>
+        </w:rPr>
+        <w:t xml:space="preserve"> </w:t>
+      </w:r>
+      <w:r>
+        <w:rPr>
+          <w:rFonts w:ascii="Courier New" w:eastAsia="Times New Roman" w:hAnsi="Courier New" w:cs="Courier New"/>
+          <w:color w:val="808080"/>
+          <w:sz w:val="20"/>
+          <w:szCs w:val="20"/>
+          <w:lang w:eastAsia="ru-RU"/>
+        </w:rPr>
+        <w:t>геттер</w:t>
+      </w:r>
+      <w:r>
+        <w:rPr>
+          <w:rFonts w:ascii="Courier New" w:eastAsia="Times New Roman" w:hAnsi="Courier New" w:cs="Courier New"/>
+          <w:color w:val="808080"/>
+          <w:sz w:val="20"/>
+          <w:szCs w:val="20"/>
+          <w:lang w:val="en-US" w:eastAsia="ru-RU"/>
+        </w:rPr>
+        <w:t xml:space="preserve"> </w:t>
+      </w:r>
+      <w:r>
+        <w:rPr>
+          <w:rFonts w:ascii="Courier New" w:eastAsia="Times New Roman" w:hAnsi="Courier New" w:cs="Courier New"/>
+          <w:color w:val="808080"/>
+          <w:sz w:val="20"/>
+          <w:szCs w:val="20"/>
+          <w:lang w:eastAsia="ru-RU"/>
+        </w:rPr>
+        <w:t>или</w:t>
+      </w:r>
+      <w:r>
+        <w:rPr>
+          <w:rFonts w:ascii="Courier New" w:eastAsia="Times New Roman" w:hAnsi="Courier New" w:cs="Courier New"/>
+          <w:color w:val="808080"/>
+          <w:sz w:val="20"/>
+          <w:szCs w:val="20"/>
+          <w:lang w:val="en-US" w:eastAsia="ru-RU"/>
+        </w:rPr>
+        <w:t xml:space="preserve"> </w:t>
+      </w:r>
+      <w:r>
+        <w:rPr>
+          <w:rFonts w:ascii="Courier New" w:eastAsia="Times New Roman" w:hAnsi="Courier New" w:cs="Courier New"/>
+          <w:color w:val="808080"/>
+          <w:sz w:val="20"/>
+          <w:szCs w:val="20"/>
+          <w:lang w:eastAsia="ru-RU"/>
+        </w:rPr>
+        <w:t>не</w:t>
+      </w:r>
+      <w:r>
+        <w:rPr>
+          <w:rFonts w:ascii="Courier New" w:eastAsia="Times New Roman" w:hAnsi="Courier New" w:cs="Courier New"/>
+          <w:color w:val="808080"/>
+          <w:sz w:val="20"/>
+          <w:szCs w:val="20"/>
+          <w:lang w:val="en-US" w:eastAsia="ru-RU"/>
+        </w:rPr>
+        <w:t xml:space="preserve"> </w:t>
+      </w:r>
+      <w:r>
+        <w:rPr>
+          <w:rFonts w:ascii="Courier New" w:eastAsia="Times New Roman" w:hAnsi="Courier New" w:cs="Courier New"/>
+          <w:color w:val="808080"/>
+          <w:sz w:val="20"/>
+          <w:szCs w:val="20"/>
+          <w:lang w:eastAsia="ru-RU"/>
+        </w:rPr>
+        <w:t>геттер</w:t>
+      </w:r>
+      <w:r>
+        <w:rPr>
+          <w:rFonts w:ascii="Courier New" w:eastAsia="Times New Roman" w:hAnsi="Courier New" w:cs="Courier New"/>
+          <w:color w:val="808080"/>
+          <w:sz w:val="20"/>
+          <w:szCs w:val="20"/>
+          <w:lang w:val="en-US" w:eastAsia="ru-RU"/>
+        </w:rPr>
+        <w:br/>
+        <w:t xml:space="preserve">            </w:t>
+      </w:r>
+      <w:r>
+        <w:rPr>
+          <w:rFonts w:ascii="Courier New" w:eastAsia="Times New Roman" w:hAnsi="Courier New" w:cs="Courier New"/>
+          <w:color w:val="A9B7C6"/>
+          <w:sz w:val="20"/>
+          <w:szCs w:val="20"/>
+          <w:lang w:val="en-US" w:eastAsia="ru-RU"/>
+        </w:rPr>
+        <w:t>Map&lt;Boolean</w:t>
+      </w:r>
+      <w:r>
+        <w:rPr>
+          <w:rFonts w:ascii="Courier New" w:eastAsia="Times New Roman" w:hAnsi="Courier New" w:cs="Courier New"/>
+          <w:color w:val="CC7832"/>
+          <w:sz w:val="20"/>
+          <w:szCs w:val="20"/>
+          <w:lang w:val="en-US" w:eastAsia="ru-RU"/>
+        </w:rPr>
+        <w:t xml:space="preserve">, </w:t>
+      </w:r>
+      <w:r>
+        <w:rPr>
+          <w:rFonts w:ascii="Courier New" w:eastAsia="Times New Roman" w:hAnsi="Courier New" w:cs="Courier New"/>
+          <w:color w:val="A9B7C6"/>
+          <w:sz w:val="20"/>
+          <w:szCs w:val="20"/>
+          <w:lang w:val="en-US" w:eastAsia="ru-RU"/>
+        </w:rPr>
+        <w:t xml:space="preserve">List&lt;Element&gt;&gt; </w:t>
+      </w:r>
+      <w:proofErr w:type="spellStart"/>
+      <w:r>
+        <w:rPr>
+          <w:rFonts w:ascii="Courier New" w:eastAsia="Times New Roman" w:hAnsi="Courier New" w:cs="Courier New"/>
+          <w:color w:val="A9B7C6"/>
+          <w:sz w:val="20"/>
+          <w:szCs w:val="20"/>
+          <w:lang w:val="en-US" w:eastAsia="ru-RU"/>
+        </w:rPr>
+        <w:t>annotatedMethods</w:t>
+      </w:r>
+      <w:proofErr w:type="spellEnd"/>
+      <w:r>
+        <w:rPr>
+          <w:rFonts w:ascii="Courier New" w:eastAsia="Times New Roman" w:hAnsi="Courier New" w:cs="Courier New"/>
+          <w:color w:val="A9B7C6"/>
+          <w:sz w:val="20"/>
+          <w:szCs w:val="20"/>
+          <w:lang w:val="en-US" w:eastAsia="ru-RU"/>
+        </w:rPr>
+        <w:t xml:space="preserve"> = annotatedElements.stream().collect(Collectors.</w:t>
+      </w:r>
+      <w:r>
+        <w:rPr>
+          <w:rFonts w:ascii="Courier New" w:eastAsia="Times New Roman" w:hAnsi="Courier New" w:cs="Courier New"/>
+          <w:i/>
+          <w:iCs/>
+          <w:color w:val="A9B7C6"/>
+          <w:sz w:val="20"/>
+          <w:szCs w:val="20"/>
+          <w:lang w:val="en-US" w:eastAsia="ru-RU"/>
+        </w:rPr>
+        <w:t>partitioningBy</w:t>
+      </w:r>
+      <w:r>
+        <w:rPr>
+          <w:rFonts w:ascii="Courier New" w:eastAsia="Times New Roman" w:hAnsi="Courier New" w:cs="Courier New"/>
+          <w:color w:val="A9B7C6"/>
+          <w:sz w:val="20"/>
+          <w:szCs w:val="20"/>
+          <w:lang w:val="en-US" w:eastAsia="ru-RU"/>
+        </w:rPr>
+        <w:t xml:space="preserve">(element -&gt; </w:t>
+      </w:r>
+      <w:proofErr w:type="spellStart"/>
+      <w:r>
+        <w:rPr>
+          <w:rFonts w:ascii="Courier New" w:eastAsia="Times New Roman" w:hAnsi="Courier New" w:cs="Courier New"/>
+          <w:color w:val="A9B7C6"/>
+          <w:sz w:val="20"/>
+          <w:szCs w:val="20"/>
+          <w:lang w:val="en-US" w:eastAsia="ru-RU"/>
+        </w:rPr>
+        <w:t>element.getSimpleName</w:t>
+      </w:r>
+      <w:proofErr w:type="spellEnd"/>
+      <w:r>
+        <w:rPr>
+          <w:rFonts w:ascii="Courier New" w:eastAsia="Times New Roman" w:hAnsi="Courier New" w:cs="Courier New"/>
+          <w:color w:val="A9B7C6"/>
+          <w:sz w:val="20"/>
+          <w:szCs w:val="20"/>
+          <w:lang w:val="en-US" w:eastAsia="ru-RU"/>
+        </w:rPr>
+        <w:t>().</w:t>
+      </w:r>
+      <w:proofErr w:type="spellStart"/>
+      <w:r>
+        <w:rPr>
+          <w:rFonts w:ascii="Courier New" w:eastAsia="Times New Roman" w:hAnsi="Courier New" w:cs="Courier New"/>
+          <w:color w:val="A9B7C6"/>
+          <w:sz w:val="20"/>
+          <w:szCs w:val="20"/>
+          <w:lang w:val="en-US" w:eastAsia="ru-RU"/>
+        </w:rPr>
+        <w:t>toString</w:t>
+      </w:r>
+      <w:proofErr w:type="spellEnd"/>
+      <w:r>
+        <w:rPr>
+          <w:rFonts w:ascii="Courier New" w:eastAsia="Times New Roman" w:hAnsi="Courier New" w:cs="Courier New"/>
+          <w:color w:val="A9B7C6"/>
+          <w:sz w:val="20"/>
+          <w:szCs w:val="20"/>
+          <w:lang w:val="en-US" w:eastAsia="ru-RU"/>
+        </w:rPr>
+        <w:t>().</w:t>
+      </w:r>
+      <w:proofErr w:type="spellStart"/>
+      <w:r>
+        <w:rPr>
+          <w:rFonts w:ascii="Courier New" w:eastAsia="Times New Roman" w:hAnsi="Courier New" w:cs="Courier New"/>
+          <w:color w:val="A9B7C6"/>
+          <w:sz w:val="20"/>
+          <w:szCs w:val="20"/>
+          <w:lang w:val="en-US" w:eastAsia="ru-RU"/>
+        </w:rPr>
+        <w:t>startsWith</w:t>
+      </w:r>
+      <w:proofErr w:type="spellEnd"/>
+      <w:r>
+        <w:rPr>
+          <w:rFonts w:ascii="Courier New" w:eastAsia="Times New Roman" w:hAnsi="Courier New" w:cs="Courier New"/>
+          <w:color w:val="A9B7C6"/>
+          <w:sz w:val="20"/>
+          <w:szCs w:val="20"/>
+          <w:lang w:val="en-US" w:eastAsia="ru-RU"/>
+        </w:rPr>
+        <w:t>(</w:t>
+      </w:r>
+      <w:r>
+        <w:rPr>
+          <w:rFonts w:ascii="Courier New" w:eastAsia="Times New Roman" w:hAnsi="Courier New" w:cs="Courier New"/>
+          <w:color w:val="6A8759"/>
+          <w:sz w:val="20"/>
+          <w:szCs w:val="20"/>
+          <w:lang w:val="en-US" w:eastAsia="ru-RU"/>
+        </w:rPr>
+        <w:t>"get"</w:t>
+      </w:r>
+      <w:r>
+        <w:rPr>
+          <w:rFonts w:ascii="Courier New" w:eastAsia="Times New Roman" w:hAnsi="Courier New" w:cs="Courier New"/>
+          <w:color w:val="A9B7C6"/>
+          <w:sz w:val="20"/>
+          <w:szCs w:val="20"/>
+          <w:lang w:val="en-US" w:eastAsia="ru-RU"/>
+        </w:rPr>
+        <w:t>)))</w:t>
+      </w:r>
+      <w:r>
+        <w:rPr>
+          <w:rFonts w:ascii="Courier New" w:eastAsia="Times New Roman" w:hAnsi="Courier New" w:cs="Courier New"/>
+          <w:color w:val="CC7832"/>
+          <w:sz w:val="20"/>
+          <w:szCs w:val="20"/>
+          <w:lang w:val="en-US" w:eastAsia="ru-RU"/>
+        </w:rPr>
+        <w:t>;</w:t>
+      </w:r>
+      <w:r>
+        <w:rPr>
+          <w:rFonts w:ascii="Courier New" w:eastAsia="Times New Roman" w:hAnsi="Courier New" w:cs="Courier New"/>
+          <w:color w:val="CC7832"/>
+          <w:sz w:val="20"/>
+          <w:szCs w:val="20"/>
+          <w:lang w:val="en-US" w:eastAsia="ru-RU"/>
+        </w:rPr>
+        <w:br/>
+        <w:t xml:space="preserve">            </w:t>
+      </w:r>
+      <w:r>
+        <w:rPr>
+          <w:rFonts w:ascii="Courier New" w:eastAsia="Times New Roman" w:hAnsi="Courier New" w:cs="Courier New"/>
+          <w:color w:val="A9B7C6"/>
+          <w:sz w:val="20"/>
+          <w:szCs w:val="20"/>
+          <w:lang w:val="en-US" w:eastAsia="ru-RU"/>
+        </w:rPr>
+        <w:t xml:space="preserve">List&lt;Element&gt; getters = </w:t>
+      </w:r>
+      <w:proofErr w:type="spellStart"/>
+      <w:r>
+        <w:rPr>
+          <w:rFonts w:ascii="Courier New" w:eastAsia="Times New Roman" w:hAnsi="Courier New" w:cs="Courier New"/>
+          <w:color w:val="A9B7C6"/>
+          <w:sz w:val="20"/>
+          <w:szCs w:val="20"/>
+          <w:lang w:val="en-US" w:eastAsia="ru-RU"/>
+        </w:rPr>
+        <w:t>annotatedMethods.get</w:t>
+      </w:r>
+      <w:proofErr w:type="spellEnd"/>
+      <w:r>
+        <w:rPr>
+          <w:rFonts w:ascii="Courier New" w:eastAsia="Times New Roman" w:hAnsi="Courier New" w:cs="Courier New"/>
+          <w:color w:val="A9B7C6"/>
+          <w:sz w:val="20"/>
+          <w:szCs w:val="20"/>
+          <w:lang w:val="en-US" w:eastAsia="ru-RU"/>
+        </w:rPr>
+        <w:t>(</w:t>
+      </w:r>
+      <w:r>
+        <w:rPr>
+          <w:rFonts w:ascii="Courier New" w:eastAsia="Times New Roman" w:hAnsi="Courier New" w:cs="Courier New"/>
+          <w:color w:val="CC7832"/>
+          <w:sz w:val="20"/>
+          <w:szCs w:val="20"/>
+          <w:lang w:val="en-US" w:eastAsia="ru-RU"/>
+        </w:rPr>
+        <w:t>true</w:t>
+      </w:r>
+      <w:r>
+        <w:rPr>
+          <w:rFonts w:ascii="Courier New" w:eastAsia="Times New Roman" w:hAnsi="Courier New" w:cs="Courier New"/>
+          <w:color w:val="A9B7C6"/>
+          <w:sz w:val="20"/>
+          <w:szCs w:val="20"/>
+          <w:lang w:val="en-US" w:eastAsia="ru-RU"/>
+        </w:rPr>
+        <w:t>)</w:t>
+      </w:r>
+      <w:r>
+        <w:rPr>
+          <w:rFonts w:ascii="Courier New" w:eastAsia="Times New Roman" w:hAnsi="Courier New" w:cs="Courier New"/>
+          <w:color w:val="CC7832"/>
+          <w:sz w:val="20"/>
+          <w:szCs w:val="20"/>
+          <w:lang w:val="en-US" w:eastAsia="ru-RU"/>
+        </w:rPr>
+        <w:t>;</w:t>
+      </w:r>
+      <w:r>
+        <w:rPr>
+          <w:rFonts w:ascii="Courier New" w:eastAsia="Times New Roman" w:hAnsi="Courier New" w:cs="Courier New"/>
+          <w:color w:val="CC7832"/>
+          <w:sz w:val="20"/>
+          <w:szCs w:val="20"/>
+          <w:lang w:val="en-US" w:eastAsia="ru-RU"/>
+        </w:rPr>
+        <w:br/>
+        <w:t xml:space="preserve">            </w:t>
+      </w:r>
+      <w:r>
+        <w:rPr>
+          <w:rFonts w:ascii="Courier New" w:eastAsia="Times New Roman" w:hAnsi="Courier New" w:cs="Courier New"/>
+          <w:color w:val="A9B7C6"/>
+          <w:sz w:val="20"/>
+          <w:szCs w:val="20"/>
+          <w:lang w:val="en-US" w:eastAsia="ru-RU"/>
+        </w:rPr>
+        <w:t xml:space="preserve">List&lt;Element&gt; </w:t>
+      </w:r>
+      <w:proofErr w:type="spellStart"/>
+      <w:r>
+        <w:rPr>
+          <w:rFonts w:ascii="Courier New" w:eastAsia="Times New Roman" w:hAnsi="Courier New" w:cs="Courier New"/>
+          <w:color w:val="A9B7C6"/>
+          <w:sz w:val="20"/>
+          <w:szCs w:val="20"/>
+          <w:lang w:val="en-US" w:eastAsia="ru-RU"/>
+        </w:rPr>
+        <w:t>otherMethods</w:t>
+      </w:r>
+      <w:proofErr w:type="spellEnd"/>
+      <w:r>
+        <w:rPr>
+          <w:rFonts w:ascii="Courier New" w:eastAsia="Times New Roman" w:hAnsi="Courier New" w:cs="Courier New"/>
+          <w:color w:val="A9B7C6"/>
+          <w:sz w:val="20"/>
+          <w:szCs w:val="20"/>
+          <w:lang w:val="en-US" w:eastAsia="ru-RU"/>
+        </w:rPr>
+        <w:t xml:space="preserve"> = </w:t>
+      </w:r>
+      <w:proofErr w:type="spellStart"/>
+      <w:r>
+        <w:rPr>
+          <w:rFonts w:ascii="Courier New" w:eastAsia="Times New Roman" w:hAnsi="Courier New" w:cs="Courier New"/>
+          <w:color w:val="A9B7C6"/>
+          <w:sz w:val="20"/>
+          <w:szCs w:val="20"/>
+          <w:lang w:val="en-US" w:eastAsia="ru-RU"/>
+        </w:rPr>
+        <w:t>annotatedMethods.get</w:t>
+      </w:r>
+      <w:proofErr w:type="spellEnd"/>
+      <w:r>
+        <w:rPr>
+          <w:rFonts w:ascii="Courier New" w:eastAsia="Times New Roman" w:hAnsi="Courier New" w:cs="Courier New"/>
+          <w:color w:val="A9B7C6"/>
+          <w:sz w:val="20"/>
+          <w:szCs w:val="20"/>
+          <w:lang w:val="en-US" w:eastAsia="ru-RU"/>
+        </w:rPr>
+        <w:t>(</w:t>
+      </w:r>
+      <w:r>
+        <w:rPr>
+          <w:rFonts w:ascii="Courier New" w:eastAsia="Times New Roman" w:hAnsi="Courier New" w:cs="Courier New"/>
+          <w:color w:val="CC7832"/>
+          <w:sz w:val="20"/>
+          <w:szCs w:val="20"/>
+          <w:lang w:val="en-US" w:eastAsia="ru-RU"/>
+        </w:rPr>
+        <w:t>false</w:t>
+      </w:r>
+      <w:r>
+        <w:rPr>
+          <w:rFonts w:ascii="Courier New" w:eastAsia="Times New Roman" w:hAnsi="Courier New" w:cs="Courier New"/>
+          <w:color w:val="A9B7C6"/>
+          <w:sz w:val="20"/>
+          <w:szCs w:val="20"/>
+          <w:lang w:val="en-US" w:eastAsia="ru-RU"/>
+        </w:rPr>
+        <w:t>)</w:t>
+      </w:r>
+      <w:r>
+        <w:rPr>
+          <w:rFonts w:ascii="Courier New" w:eastAsia="Times New Roman" w:hAnsi="Courier New" w:cs="Courier New"/>
+          <w:color w:val="CC7832"/>
+          <w:sz w:val="20"/>
+          <w:szCs w:val="20"/>
+          <w:lang w:val="en-US" w:eastAsia="ru-RU"/>
+        </w:rPr>
+        <w:t>;</w:t>
+      </w:r>
+      <w:r>
+        <w:rPr>
+          <w:rFonts w:ascii="Courier New" w:eastAsia="Times New Roman" w:hAnsi="Courier New" w:cs="Courier New"/>
+          <w:color w:val="CC7832"/>
+          <w:sz w:val="20"/>
+          <w:szCs w:val="20"/>
+          <w:lang w:val="en-US" w:eastAsia="ru-RU"/>
+        </w:rPr>
+        <w:br/>
+        <w:t xml:space="preserve">            </w:t>
+      </w:r>
+      <w:r>
+        <w:rPr>
+          <w:rFonts w:ascii="Courier New" w:eastAsia="Times New Roman" w:hAnsi="Courier New" w:cs="Courier New"/>
+          <w:color w:val="CC7832"/>
+          <w:sz w:val="20"/>
+          <w:szCs w:val="20"/>
+          <w:lang w:val="en-US" w:eastAsia="ru-RU"/>
+        </w:rPr>
+        <w:br/>
+        <w:t xml:space="preserve">            </w:t>
+      </w:r>
+      <w:r>
+        <w:rPr>
+          <w:rFonts w:ascii="Courier New" w:eastAsia="Times New Roman" w:hAnsi="Courier New" w:cs="Courier New"/>
+          <w:color w:val="808080"/>
+          <w:sz w:val="20"/>
+          <w:szCs w:val="20"/>
+          <w:lang w:val="en-US" w:eastAsia="ru-RU"/>
+        </w:rPr>
+        <w:t xml:space="preserve">// </w:t>
+      </w:r>
+      <w:r>
+        <w:rPr>
+          <w:rFonts w:ascii="Courier New" w:eastAsia="Times New Roman" w:hAnsi="Courier New" w:cs="Courier New"/>
+          <w:color w:val="808080"/>
+          <w:sz w:val="20"/>
+          <w:szCs w:val="20"/>
+          <w:lang w:eastAsia="ru-RU"/>
+        </w:rPr>
+        <w:t>кидаем</w:t>
+      </w:r>
+      <w:r>
+        <w:rPr>
+          <w:rFonts w:ascii="Courier New" w:eastAsia="Times New Roman" w:hAnsi="Courier New" w:cs="Courier New"/>
+          <w:color w:val="808080"/>
+          <w:sz w:val="20"/>
+          <w:szCs w:val="20"/>
+          <w:lang w:val="en-US" w:eastAsia="ru-RU"/>
+        </w:rPr>
+        <w:t xml:space="preserve"> </w:t>
+      </w:r>
+      <w:r>
+        <w:rPr>
+          <w:rFonts w:ascii="Courier New" w:eastAsia="Times New Roman" w:hAnsi="Courier New" w:cs="Courier New"/>
+          <w:color w:val="808080"/>
+          <w:sz w:val="20"/>
+          <w:szCs w:val="20"/>
+          <w:lang w:eastAsia="ru-RU"/>
+        </w:rPr>
+        <w:t>ошибку</w:t>
+      </w:r>
+      <w:r>
+        <w:rPr>
+          <w:rFonts w:ascii="Courier New" w:eastAsia="Times New Roman" w:hAnsi="Courier New" w:cs="Courier New"/>
+          <w:color w:val="808080"/>
+          <w:sz w:val="20"/>
+          <w:szCs w:val="20"/>
+          <w:lang w:val="en-US" w:eastAsia="ru-RU"/>
+        </w:rPr>
+        <w:t xml:space="preserve">, </w:t>
+      </w:r>
+      <w:r>
+        <w:rPr>
+          <w:rFonts w:ascii="Courier New" w:eastAsia="Times New Roman" w:hAnsi="Courier New" w:cs="Courier New"/>
+          <w:color w:val="808080"/>
+          <w:sz w:val="20"/>
+          <w:szCs w:val="20"/>
+          <w:lang w:eastAsia="ru-RU"/>
+        </w:rPr>
+        <w:t>если</w:t>
+      </w:r>
+      <w:r>
+        <w:rPr>
+          <w:rFonts w:ascii="Courier New" w:eastAsia="Times New Roman" w:hAnsi="Courier New" w:cs="Courier New"/>
+          <w:color w:val="808080"/>
+          <w:sz w:val="20"/>
+          <w:szCs w:val="20"/>
+          <w:lang w:val="en-US" w:eastAsia="ru-RU"/>
+        </w:rPr>
+        <w:t xml:space="preserve"> </w:t>
+      </w:r>
+      <w:r>
+        <w:rPr>
+          <w:rFonts w:ascii="Courier New" w:eastAsia="Times New Roman" w:hAnsi="Courier New" w:cs="Courier New"/>
+          <w:color w:val="808080"/>
+          <w:sz w:val="20"/>
+          <w:szCs w:val="20"/>
+          <w:lang w:eastAsia="ru-RU"/>
+        </w:rPr>
+        <w:t>аннотированы</w:t>
+      </w:r>
+      <w:r>
+        <w:rPr>
+          <w:rFonts w:ascii="Courier New" w:eastAsia="Times New Roman" w:hAnsi="Courier New" w:cs="Courier New"/>
+          <w:color w:val="808080"/>
+          <w:sz w:val="20"/>
+          <w:szCs w:val="20"/>
+          <w:lang w:val="en-US" w:eastAsia="ru-RU"/>
+        </w:rPr>
+        <w:t xml:space="preserve"> </w:t>
+      </w:r>
+      <w:r>
+        <w:rPr>
+          <w:rFonts w:ascii="Courier New" w:eastAsia="Times New Roman" w:hAnsi="Courier New" w:cs="Courier New"/>
+          <w:color w:val="808080"/>
+          <w:sz w:val="20"/>
+          <w:szCs w:val="20"/>
+          <w:lang w:eastAsia="ru-RU"/>
+        </w:rPr>
+        <w:t>неправильные</w:t>
+      </w:r>
+      <w:r>
+        <w:rPr>
+          <w:rFonts w:ascii="Courier New" w:eastAsia="Times New Roman" w:hAnsi="Courier New" w:cs="Courier New"/>
+          <w:color w:val="808080"/>
+          <w:sz w:val="20"/>
+          <w:szCs w:val="20"/>
+          <w:lang w:val="en-US" w:eastAsia="ru-RU"/>
+        </w:rPr>
+        <w:t xml:space="preserve"> </w:t>
+      </w:r>
+      <w:r>
+        <w:rPr>
+          <w:rFonts w:ascii="Courier New" w:eastAsia="Times New Roman" w:hAnsi="Courier New" w:cs="Courier New"/>
+          <w:color w:val="808080"/>
+          <w:sz w:val="20"/>
+          <w:szCs w:val="20"/>
+          <w:lang w:eastAsia="ru-RU"/>
+        </w:rPr>
+        <w:t>методы</w:t>
+      </w:r>
+      <w:r>
+        <w:rPr>
+          <w:rFonts w:ascii="Courier New" w:eastAsia="Times New Roman" w:hAnsi="Courier New" w:cs="Courier New"/>
+          <w:color w:val="808080"/>
+          <w:sz w:val="20"/>
+          <w:szCs w:val="20"/>
+          <w:lang w:val="en-US" w:eastAsia="ru-RU"/>
+        </w:rPr>
+        <w:br/>
+        <w:t xml:space="preserve">            </w:t>
+      </w:r>
+      <w:proofErr w:type="spellStart"/>
+      <w:r>
+        <w:rPr>
+          <w:rFonts w:ascii="Courier New" w:eastAsia="Times New Roman" w:hAnsi="Courier New" w:cs="Courier New"/>
+          <w:color w:val="A9B7C6"/>
+          <w:sz w:val="20"/>
+          <w:szCs w:val="20"/>
+          <w:lang w:val="en-US" w:eastAsia="ru-RU"/>
+        </w:rPr>
+        <w:t>otherMethods.forEach</w:t>
+      </w:r>
+      <w:proofErr w:type="spellEnd"/>
+      <w:r>
+        <w:rPr>
+          <w:rFonts w:ascii="Courier New" w:eastAsia="Times New Roman" w:hAnsi="Courier New" w:cs="Courier New"/>
+          <w:color w:val="A9B7C6"/>
+          <w:sz w:val="20"/>
+          <w:szCs w:val="20"/>
+          <w:lang w:val="en-US" w:eastAsia="ru-RU"/>
+        </w:rPr>
+        <w:t xml:space="preserve">(element -&gt; </w:t>
+      </w:r>
+      <w:proofErr w:type="spellStart"/>
+      <w:r>
+        <w:rPr>
+          <w:rFonts w:ascii="Courier New" w:eastAsia="Times New Roman" w:hAnsi="Courier New" w:cs="Courier New"/>
+          <w:color w:val="9876AA"/>
+          <w:sz w:val="20"/>
+          <w:szCs w:val="20"/>
+          <w:lang w:val="en-US" w:eastAsia="ru-RU"/>
+        </w:rPr>
+        <w:t>processingEnv</w:t>
+      </w:r>
+      <w:r>
+        <w:rPr>
+          <w:rFonts w:ascii="Courier New" w:eastAsia="Times New Roman" w:hAnsi="Courier New" w:cs="Courier New"/>
+          <w:color w:val="A9B7C6"/>
+          <w:sz w:val="20"/>
+          <w:szCs w:val="20"/>
+          <w:lang w:val="en-US" w:eastAsia="ru-RU"/>
+        </w:rPr>
+        <w:t>.getMessager</w:t>
+      </w:r>
+      <w:proofErr w:type="spellEnd"/>
+      <w:r>
+        <w:rPr>
+          <w:rFonts w:ascii="Courier New" w:eastAsia="Times New Roman" w:hAnsi="Courier New" w:cs="Courier New"/>
+          <w:color w:val="A9B7C6"/>
+          <w:sz w:val="20"/>
+          <w:szCs w:val="20"/>
+          <w:lang w:val="en-US" w:eastAsia="ru-RU"/>
+        </w:rPr>
+        <w:t>().</w:t>
+      </w:r>
+      <w:proofErr w:type="spellStart"/>
+      <w:r>
+        <w:rPr>
+          <w:rFonts w:ascii="Courier New" w:eastAsia="Times New Roman" w:hAnsi="Courier New" w:cs="Courier New"/>
+          <w:color w:val="A9B7C6"/>
+          <w:sz w:val="20"/>
+          <w:szCs w:val="20"/>
+          <w:lang w:val="en-US" w:eastAsia="ru-RU"/>
+        </w:rPr>
+        <w:t>printMessage</w:t>
+      </w:r>
+      <w:proofErr w:type="spellEnd"/>
+      <w:r>
+        <w:rPr>
+          <w:rFonts w:ascii="Courier New" w:eastAsia="Times New Roman" w:hAnsi="Courier New" w:cs="Courier New"/>
+          <w:color w:val="A9B7C6"/>
+          <w:sz w:val="20"/>
+          <w:szCs w:val="20"/>
+          <w:lang w:val="en-US" w:eastAsia="ru-RU"/>
+        </w:rPr>
+        <w:t>(</w:t>
+      </w:r>
+      <w:proofErr w:type="spellStart"/>
+      <w:r>
+        <w:rPr>
+          <w:rFonts w:ascii="Courier New" w:eastAsia="Times New Roman" w:hAnsi="Courier New" w:cs="Courier New"/>
+          <w:color w:val="A9B7C6"/>
+          <w:sz w:val="20"/>
+          <w:szCs w:val="20"/>
+          <w:lang w:val="en-US" w:eastAsia="ru-RU"/>
+        </w:rPr>
+        <w:t>Diagnostic.Kind.</w:t>
+      </w:r>
+      <w:r>
+        <w:rPr>
+          <w:rFonts w:ascii="Courier New" w:eastAsia="Times New Roman" w:hAnsi="Courier New" w:cs="Courier New"/>
+          <w:i/>
+          <w:iCs/>
+          <w:color w:val="9876AA"/>
+          <w:sz w:val="20"/>
+          <w:szCs w:val="20"/>
+          <w:lang w:val="en-US" w:eastAsia="ru-RU"/>
+        </w:rPr>
+        <w:t>ERROR</w:t>
+      </w:r>
+      <w:proofErr w:type="spellEnd"/>
+      <w:r>
+        <w:rPr>
+          <w:rFonts w:ascii="Courier New" w:eastAsia="Times New Roman" w:hAnsi="Courier New" w:cs="Courier New"/>
+          <w:color w:val="CC7832"/>
+          <w:sz w:val="20"/>
+          <w:szCs w:val="20"/>
+          <w:lang w:val="en-US" w:eastAsia="ru-RU"/>
+        </w:rPr>
+        <w:t xml:space="preserve">, </w:t>
+      </w:r>
+      <w:r>
+        <w:rPr>
+          <w:rFonts w:ascii="Courier New" w:eastAsia="Times New Roman" w:hAnsi="Courier New" w:cs="Courier New"/>
+          <w:color w:val="6A8759"/>
+          <w:sz w:val="20"/>
+          <w:szCs w:val="20"/>
+          <w:lang w:val="en-US" w:eastAsia="ru-RU"/>
+        </w:rPr>
+        <w:t>"@</w:t>
+      </w:r>
+      <w:proofErr w:type="spellStart"/>
+      <w:r>
+        <w:rPr>
+          <w:rFonts w:ascii="Courier New" w:eastAsia="Times New Roman" w:hAnsi="Courier New" w:cs="Courier New"/>
+          <w:color w:val="6A8759"/>
+          <w:sz w:val="20"/>
+          <w:szCs w:val="20"/>
+          <w:lang w:val="en-US" w:eastAsia="ru-RU"/>
+        </w:rPr>
+        <w:t>ToString</w:t>
+      </w:r>
+      <w:proofErr w:type="spellEnd"/>
+      <w:r>
+        <w:rPr>
+          <w:rFonts w:ascii="Courier New" w:eastAsia="Times New Roman" w:hAnsi="Courier New" w:cs="Courier New"/>
+          <w:color w:val="6A8759"/>
+          <w:sz w:val="20"/>
+          <w:szCs w:val="20"/>
+          <w:lang w:val="en-US" w:eastAsia="ru-RU"/>
+        </w:rPr>
+        <w:t xml:space="preserve"> must be applied to a </w:t>
+      </w:r>
+      <w:proofErr w:type="spellStart"/>
+      <w:r>
+        <w:rPr>
+          <w:rFonts w:ascii="Courier New" w:eastAsia="Times New Roman" w:hAnsi="Courier New" w:cs="Courier New"/>
+          <w:color w:val="6A8759"/>
+          <w:sz w:val="20"/>
+          <w:szCs w:val="20"/>
+          <w:lang w:val="en-US" w:eastAsia="ru-RU"/>
+        </w:rPr>
+        <w:t>getXxx</w:t>
+      </w:r>
+      <w:proofErr w:type="spellEnd"/>
+      <w:r>
+        <w:rPr>
+          <w:rFonts w:ascii="Courier New" w:eastAsia="Times New Roman" w:hAnsi="Courier New" w:cs="Courier New"/>
+          <w:color w:val="6A8759"/>
+          <w:sz w:val="20"/>
+          <w:szCs w:val="20"/>
+          <w:lang w:val="en-US" w:eastAsia="ru-RU"/>
+        </w:rPr>
+        <w:t xml:space="preserve"> method"</w:t>
+      </w:r>
+      <w:r>
+        <w:rPr>
+          <w:rFonts w:ascii="Courier New" w:eastAsia="Times New Roman" w:hAnsi="Courier New" w:cs="Courier New"/>
+          <w:color w:val="CC7832"/>
+          <w:sz w:val="20"/>
+          <w:szCs w:val="20"/>
+          <w:lang w:val="en-US" w:eastAsia="ru-RU"/>
+        </w:rPr>
+        <w:t xml:space="preserve">, </w:t>
+      </w:r>
+      <w:r>
+        <w:rPr>
+          <w:rFonts w:ascii="Courier New" w:eastAsia="Times New Roman" w:hAnsi="Courier New" w:cs="Courier New"/>
+          <w:color w:val="A9B7C6"/>
+          <w:sz w:val="20"/>
+          <w:szCs w:val="20"/>
+          <w:lang w:val="en-US" w:eastAsia="ru-RU"/>
+        </w:rPr>
+        <w:t>element))</w:t>
+      </w:r>
+      <w:r>
+        <w:rPr>
+          <w:rFonts w:ascii="Courier New" w:eastAsia="Times New Roman" w:hAnsi="Courier New" w:cs="Courier New"/>
+          <w:color w:val="CC7832"/>
+          <w:sz w:val="20"/>
+          <w:szCs w:val="20"/>
+          <w:lang w:val="en-US" w:eastAsia="ru-RU"/>
+        </w:rPr>
+        <w:t>;</w:t>
+      </w:r>
+      <w:r>
+        <w:rPr>
+          <w:rFonts w:ascii="Courier New" w:eastAsia="Times New Roman" w:hAnsi="Courier New" w:cs="Courier New"/>
+          <w:color w:val="CC7832"/>
+          <w:sz w:val="20"/>
+          <w:szCs w:val="20"/>
+          <w:lang w:val="en-US" w:eastAsia="ru-RU"/>
+        </w:rPr>
+        <w:br/>
+      </w:r>
+      <w:r>
+        <w:rPr>
+          <w:rFonts w:ascii="Courier New" w:eastAsia="Times New Roman" w:hAnsi="Courier New" w:cs="Courier New"/>
+          <w:color w:val="CC7832"/>
+          <w:sz w:val="20"/>
+          <w:szCs w:val="20"/>
+          <w:lang w:val="en-US" w:eastAsia="ru-RU"/>
+        </w:rPr>
+        <w:br/>
+        <w:t xml:space="preserve">            if </w:t>
+      </w:r>
+      <w:r>
+        <w:rPr>
+          <w:rFonts w:ascii="Courier New" w:eastAsia="Times New Roman" w:hAnsi="Courier New" w:cs="Courier New"/>
+          <w:color w:val="A9B7C6"/>
+          <w:sz w:val="20"/>
+          <w:szCs w:val="20"/>
+          <w:lang w:val="en-US" w:eastAsia="ru-RU"/>
+        </w:rPr>
+        <w:t>(</w:t>
+      </w:r>
+      <w:proofErr w:type="spellStart"/>
+      <w:r>
+        <w:rPr>
+          <w:rFonts w:ascii="Courier New" w:eastAsia="Times New Roman" w:hAnsi="Courier New" w:cs="Courier New"/>
+          <w:color w:val="A9B7C6"/>
+          <w:sz w:val="20"/>
+          <w:szCs w:val="20"/>
+          <w:lang w:val="en-US" w:eastAsia="ru-RU"/>
+        </w:rPr>
+        <w:t>getters.isEmpty</w:t>
+      </w:r>
+      <w:proofErr w:type="spellEnd"/>
+      <w:r>
+        <w:rPr>
+          <w:rFonts w:ascii="Courier New" w:eastAsia="Times New Roman" w:hAnsi="Courier New" w:cs="Courier New"/>
+          <w:color w:val="A9B7C6"/>
+          <w:sz w:val="20"/>
+          <w:szCs w:val="20"/>
+          <w:lang w:val="en-US" w:eastAsia="ru-RU"/>
+        </w:rPr>
+        <w:t>()) {</w:t>
+      </w:r>
+      <w:r>
+        <w:rPr>
+          <w:rFonts w:ascii="Courier New" w:eastAsia="Times New Roman" w:hAnsi="Courier New" w:cs="Courier New"/>
+          <w:color w:val="A9B7C6"/>
+          <w:sz w:val="20"/>
+          <w:szCs w:val="20"/>
+          <w:lang w:val="en-US" w:eastAsia="ru-RU"/>
+        </w:rPr>
+        <w:br/>
+        <w:t xml:space="preserve">                </w:t>
+      </w:r>
+      <w:r>
+        <w:rPr>
+          <w:rFonts w:ascii="Courier New" w:eastAsia="Times New Roman" w:hAnsi="Courier New" w:cs="Courier New"/>
+          <w:color w:val="CC7832"/>
+          <w:sz w:val="20"/>
+          <w:szCs w:val="20"/>
+          <w:lang w:val="en-US" w:eastAsia="ru-RU"/>
+        </w:rPr>
+        <w:t>continue;</w:t>
+      </w:r>
+      <w:r>
+        <w:rPr>
+          <w:rFonts w:ascii="Courier New" w:eastAsia="Times New Roman" w:hAnsi="Courier New" w:cs="Courier New"/>
+          <w:color w:val="CC7832"/>
+          <w:sz w:val="20"/>
+          <w:szCs w:val="20"/>
+          <w:lang w:val="en-US" w:eastAsia="ru-RU"/>
+        </w:rPr>
+        <w:br/>
+        <w:t xml:space="preserve">            </w:t>
+      </w:r>
+      <w:r>
+        <w:rPr>
+          <w:rFonts w:ascii="Courier New" w:eastAsia="Times New Roman" w:hAnsi="Courier New" w:cs="Courier New"/>
+          <w:color w:val="A9B7C6"/>
+          <w:sz w:val="20"/>
+          <w:szCs w:val="20"/>
+          <w:lang w:val="en-US" w:eastAsia="ru-RU"/>
+        </w:rPr>
+        <w:t>}</w:t>
+      </w:r>
+      <w:r>
+        <w:rPr>
+          <w:rFonts w:ascii="Courier New" w:eastAsia="Times New Roman" w:hAnsi="Courier New" w:cs="Courier New"/>
+          <w:color w:val="A9B7C6"/>
+          <w:sz w:val="20"/>
+          <w:szCs w:val="20"/>
+          <w:lang w:val="en-US" w:eastAsia="ru-RU"/>
+        </w:rPr>
+        <w:br/>
+      </w:r>
+      <w:r>
+        <w:rPr>
+          <w:rFonts w:ascii="Courier New" w:eastAsia="Times New Roman" w:hAnsi="Courier New" w:cs="Courier New"/>
+          <w:color w:val="A9B7C6"/>
+          <w:sz w:val="20"/>
+          <w:szCs w:val="20"/>
+          <w:lang w:val="en-US" w:eastAsia="ru-RU"/>
+        </w:rPr>
+        <w:br/>
+        <w:t xml:space="preserve">            String </w:t>
+      </w:r>
+      <w:proofErr w:type="spellStart"/>
+      <w:r>
+        <w:rPr>
+          <w:rFonts w:ascii="Courier New" w:eastAsia="Times New Roman" w:hAnsi="Courier New" w:cs="Courier New"/>
+          <w:color w:val="A9B7C6"/>
+          <w:sz w:val="20"/>
+          <w:szCs w:val="20"/>
+          <w:lang w:val="en-US" w:eastAsia="ru-RU"/>
+        </w:rPr>
+        <w:t>className</w:t>
+      </w:r>
+      <w:proofErr w:type="spellEnd"/>
+      <w:r>
+        <w:rPr>
+          <w:rFonts w:ascii="Courier New" w:eastAsia="Times New Roman" w:hAnsi="Courier New" w:cs="Courier New"/>
+          <w:color w:val="A9B7C6"/>
+          <w:sz w:val="20"/>
+          <w:szCs w:val="20"/>
+          <w:lang w:val="en-US" w:eastAsia="ru-RU"/>
+        </w:rPr>
+        <w:t xml:space="preserve"> = ((</w:t>
+      </w:r>
+      <w:proofErr w:type="spellStart"/>
+      <w:r>
+        <w:rPr>
+          <w:rFonts w:ascii="Courier New" w:eastAsia="Times New Roman" w:hAnsi="Courier New" w:cs="Courier New"/>
+          <w:color w:val="A9B7C6"/>
+          <w:sz w:val="20"/>
+          <w:szCs w:val="20"/>
+          <w:lang w:val="en-US" w:eastAsia="ru-RU"/>
+        </w:rPr>
+        <w:t>TypeElement</w:t>
+      </w:r>
+      <w:proofErr w:type="spellEnd"/>
+      <w:r>
+        <w:rPr>
+          <w:rFonts w:ascii="Courier New" w:eastAsia="Times New Roman" w:hAnsi="Courier New" w:cs="Courier New"/>
+          <w:color w:val="A9B7C6"/>
+          <w:sz w:val="20"/>
+          <w:szCs w:val="20"/>
+          <w:lang w:val="en-US" w:eastAsia="ru-RU"/>
+        </w:rPr>
+        <w:t>) getters.get(</w:t>
+      </w:r>
+      <w:r>
+        <w:rPr>
+          <w:rFonts w:ascii="Courier New" w:eastAsia="Times New Roman" w:hAnsi="Courier New" w:cs="Courier New"/>
+          <w:color w:val="6897BB"/>
+          <w:sz w:val="20"/>
+          <w:szCs w:val="20"/>
+          <w:lang w:val="en-US" w:eastAsia="ru-RU"/>
+        </w:rPr>
+        <w:t>0</w:t>
+      </w:r>
+      <w:r>
+        <w:rPr>
+          <w:rFonts w:ascii="Courier New" w:eastAsia="Times New Roman" w:hAnsi="Courier New" w:cs="Courier New"/>
+          <w:color w:val="A9B7C6"/>
+          <w:sz w:val="20"/>
+          <w:szCs w:val="20"/>
+          <w:lang w:val="en-US" w:eastAsia="ru-RU"/>
+        </w:rPr>
+        <w:t>).getEnclosingElement()).getQualifiedName().toString()</w:t>
+      </w:r>
+      <w:r>
+        <w:rPr>
+          <w:rFonts w:ascii="Courier New" w:eastAsia="Times New Roman" w:hAnsi="Courier New" w:cs="Courier New"/>
+          <w:color w:val="CC7832"/>
+          <w:sz w:val="20"/>
+          <w:szCs w:val="20"/>
+          <w:lang w:val="en-US" w:eastAsia="ru-RU"/>
+        </w:rPr>
+        <w:t>;</w:t>
+      </w:r>
+      <w:r>
+        <w:rPr>
+          <w:rFonts w:ascii="Courier New" w:eastAsia="Times New Roman" w:hAnsi="Courier New" w:cs="Courier New"/>
+          <w:color w:val="CC7832"/>
+          <w:sz w:val="20"/>
+          <w:szCs w:val="20"/>
+          <w:lang w:val="en-US" w:eastAsia="ru-RU"/>
+        </w:rPr>
+        <w:br/>
+      </w:r>
+      <w:r>
+        <w:rPr>
+          <w:rFonts w:ascii="Courier New" w:eastAsia="Times New Roman" w:hAnsi="Courier New" w:cs="Courier New"/>
+          <w:color w:val="CC7832"/>
+          <w:sz w:val="20"/>
+          <w:szCs w:val="20"/>
+          <w:lang w:val="en-US" w:eastAsia="ru-RU"/>
+        </w:rPr>
+        <w:br/>
+        <w:t xml:space="preserve">            </w:t>
+      </w:r>
+      <w:r>
+        <w:rPr>
+          <w:rFonts w:ascii="Courier New" w:eastAsia="Times New Roman" w:hAnsi="Courier New" w:cs="Courier New"/>
+          <w:color w:val="A9B7C6"/>
+          <w:sz w:val="20"/>
+          <w:szCs w:val="20"/>
+          <w:lang w:val="en-US" w:eastAsia="ru-RU"/>
+        </w:rPr>
+        <w:t xml:space="preserve">List&lt;String&gt; </w:t>
+      </w:r>
+      <w:proofErr w:type="spellStart"/>
+      <w:r>
+        <w:rPr>
+          <w:rFonts w:ascii="Courier New" w:eastAsia="Times New Roman" w:hAnsi="Courier New" w:cs="Courier New"/>
+          <w:color w:val="A9B7C6"/>
+          <w:sz w:val="20"/>
+          <w:szCs w:val="20"/>
+          <w:lang w:val="en-US" w:eastAsia="ru-RU"/>
+        </w:rPr>
+        <w:t>stringGetters</w:t>
+      </w:r>
+      <w:proofErr w:type="spellEnd"/>
+      <w:r>
+        <w:rPr>
+          <w:rFonts w:ascii="Courier New" w:eastAsia="Times New Roman" w:hAnsi="Courier New" w:cs="Courier New"/>
+          <w:color w:val="A9B7C6"/>
+          <w:sz w:val="20"/>
+          <w:szCs w:val="20"/>
+          <w:lang w:val="en-US" w:eastAsia="ru-RU"/>
+        </w:rPr>
+        <w:t xml:space="preserve"> = </w:t>
+      </w:r>
+      <w:proofErr w:type="spellStart"/>
+      <w:r>
+        <w:rPr>
+          <w:rFonts w:ascii="Courier New" w:eastAsia="Times New Roman" w:hAnsi="Courier New" w:cs="Courier New"/>
+          <w:color w:val="A9B7C6"/>
+          <w:sz w:val="20"/>
+          <w:szCs w:val="20"/>
+          <w:lang w:val="en-US" w:eastAsia="ru-RU"/>
+        </w:rPr>
+        <w:t>getters.stream</w:t>
+      </w:r>
+      <w:proofErr w:type="spellEnd"/>
+      <w:r>
+        <w:rPr>
+          <w:rFonts w:ascii="Courier New" w:eastAsia="Times New Roman" w:hAnsi="Courier New" w:cs="Courier New"/>
+          <w:color w:val="A9B7C6"/>
+          <w:sz w:val="20"/>
+          <w:szCs w:val="20"/>
+          <w:lang w:val="en-US" w:eastAsia="ru-RU"/>
+        </w:rPr>
+        <w:t xml:space="preserve">().map(getter -&gt; </w:t>
+      </w:r>
+      <w:proofErr w:type="spellStart"/>
+      <w:r>
+        <w:rPr>
+          <w:rFonts w:ascii="Courier New" w:eastAsia="Times New Roman" w:hAnsi="Courier New" w:cs="Courier New"/>
+          <w:color w:val="A9B7C6"/>
+          <w:sz w:val="20"/>
+          <w:szCs w:val="20"/>
+          <w:lang w:val="en-US" w:eastAsia="ru-RU"/>
+        </w:rPr>
+        <w:t>getter.getSimpleName</w:t>
+      </w:r>
+      <w:proofErr w:type="spellEnd"/>
+      <w:r>
+        <w:rPr>
+          <w:rFonts w:ascii="Courier New" w:eastAsia="Times New Roman" w:hAnsi="Courier New" w:cs="Courier New"/>
+          <w:color w:val="A9B7C6"/>
+          <w:sz w:val="20"/>
+          <w:szCs w:val="20"/>
+          <w:lang w:val="en-US" w:eastAsia="ru-RU"/>
+        </w:rPr>
+        <w:t>().</w:t>
+      </w:r>
+      <w:proofErr w:type="spellStart"/>
+      <w:r>
+        <w:rPr>
+          <w:rFonts w:ascii="Courier New" w:eastAsia="Times New Roman" w:hAnsi="Courier New" w:cs="Courier New"/>
+          <w:color w:val="A9B7C6"/>
+          <w:sz w:val="20"/>
+          <w:szCs w:val="20"/>
+          <w:lang w:val="en-US" w:eastAsia="ru-RU"/>
+        </w:rPr>
+        <w:t>toString</w:t>
+      </w:r>
+      <w:proofErr w:type="spellEnd"/>
+      <w:r>
+        <w:rPr>
+          <w:rFonts w:ascii="Courier New" w:eastAsia="Times New Roman" w:hAnsi="Courier New" w:cs="Courier New"/>
+          <w:color w:val="A9B7C6"/>
+          <w:sz w:val="20"/>
+          <w:szCs w:val="20"/>
+          <w:lang w:val="en-US" w:eastAsia="ru-RU"/>
+        </w:rPr>
+        <w:t>()).collect(</w:t>
+      </w:r>
+      <w:proofErr w:type="spellStart"/>
+      <w:r>
+        <w:rPr>
+          <w:rFonts w:ascii="Courier New" w:eastAsia="Times New Roman" w:hAnsi="Courier New" w:cs="Courier New"/>
+          <w:color w:val="A9B7C6"/>
+          <w:sz w:val="20"/>
+          <w:szCs w:val="20"/>
+          <w:lang w:val="en-US" w:eastAsia="ru-RU"/>
+        </w:rPr>
+        <w:t>Collectors.</w:t>
+      </w:r>
+      <w:r>
+        <w:rPr>
+          <w:rFonts w:ascii="Courier New" w:eastAsia="Times New Roman" w:hAnsi="Courier New" w:cs="Courier New"/>
+          <w:i/>
+          <w:iCs/>
+          <w:color w:val="A9B7C6"/>
+          <w:sz w:val="20"/>
+          <w:szCs w:val="20"/>
+          <w:lang w:val="en-US" w:eastAsia="ru-RU"/>
+        </w:rPr>
+        <w:t>toList</w:t>
+      </w:r>
+      <w:proofErr w:type="spellEnd"/>
+      <w:r>
+        <w:rPr>
+          <w:rFonts w:ascii="Courier New" w:eastAsia="Times New Roman" w:hAnsi="Courier New" w:cs="Courier New"/>
+          <w:color w:val="A9B7C6"/>
+          <w:sz w:val="20"/>
+          <w:szCs w:val="20"/>
+          <w:lang w:val="en-US" w:eastAsia="ru-RU"/>
+        </w:rPr>
+        <w:t>())</w:t>
+      </w:r>
+      <w:r>
+        <w:rPr>
+          <w:rFonts w:ascii="Courier New" w:eastAsia="Times New Roman" w:hAnsi="Courier New" w:cs="Courier New"/>
+          <w:color w:val="CC7832"/>
+          <w:sz w:val="20"/>
+          <w:szCs w:val="20"/>
+          <w:lang w:val="en-US" w:eastAsia="ru-RU"/>
+        </w:rPr>
+        <w:t>;</w:t>
+      </w:r>
+      <w:r>
+        <w:rPr>
+          <w:rFonts w:ascii="Courier New" w:eastAsia="Times New Roman" w:hAnsi="Courier New" w:cs="Courier New"/>
+          <w:color w:val="CC7832"/>
+          <w:sz w:val="20"/>
+          <w:szCs w:val="20"/>
+          <w:lang w:val="en-US" w:eastAsia="ru-RU"/>
+        </w:rPr>
+        <w:br/>
+        <w:t xml:space="preserve">            try </w:t>
+      </w:r>
+      <w:r>
+        <w:rPr>
+          <w:rFonts w:ascii="Courier New" w:eastAsia="Times New Roman" w:hAnsi="Courier New" w:cs="Courier New"/>
+          <w:color w:val="A9B7C6"/>
+          <w:sz w:val="20"/>
+          <w:szCs w:val="20"/>
+          <w:lang w:val="en-US" w:eastAsia="ru-RU"/>
+        </w:rPr>
+        <w:t>{</w:t>
+      </w:r>
+      <w:r>
+        <w:rPr>
+          <w:rFonts w:ascii="Courier New" w:eastAsia="Times New Roman" w:hAnsi="Courier New" w:cs="Courier New"/>
+          <w:color w:val="A9B7C6"/>
+          <w:sz w:val="20"/>
+          <w:szCs w:val="20"/>
+          <w:lang w:val="en-US" w:eastAsia="ru-RU"/>
+        </w:rPr>
+        <w:br/>
+        <w:t xml:space="preserve">                </w:t>
+      </w:r>
+      <w:proofErr w:type="spellStart"/>
+      <w:r>
+        <w:rPr>
+          <w:rFonts w:ascii="Courier New" w:eastAsia="Times New Roman" w:hAnsi="Courier New" w:cs="Courier New"/>
+          <w:color w:val="A9B7C6"/>
+          <w:sz w:val="20"/>
+          <w:szCs w:val="20"/>
+          <w:lang w:val="en-US" w:eastAsia="ru-RU"/>
+        </w:rPr>
+        <w:t>writeBuilderFile</w:t>
+      </w:r>
+      <w:proofErr w:type="spellEnd"/>
+      <w:r>
+        <w:rPr>
+          <w:rFonts w:ascii="Courier New" w:eastAsia="Times New Roman" w:hAnsi="Courier New" w:cs="Courier New"/>
+          <w:color w:val="A9B7C6"/>
+          <w:sz w:val="20"/>
+          <w:szCs w:val="20"/>
+          <w:lang w:val="en-US" w:eastAsia="ru-RU"/>
+        </w:rPr>
+        <w:t>(</w:t>
+      </w:r>
+      <w:proofErr w:type="spellStart"/>
+      <w:r>
+        <w:rPr>
+          <w:rFonts w:ascii="Courier New" w:eastAsia="Times New Roman" w:hAnsi="Courier New" w:cs="Courier New"/>
+          <w:color w:val="A9B7C6"/>
+          <w:sz w:val="20"/>
+          <w:szCs w:val="20"/>
+          <w:lang w:val="en-US" w:eastAsia="ru-RU"/>
+        </w:rPr>
+        <w:t>className</w:t>
+      </w:r>
+      <w:proofErr w:type="spellEnd"/>
+      <w:r>
+        <w:rPr>
+          <w:rFonts w:ascii="Courier New" w:eastAsia="Times New Roman" w:hAnsi="Courier New" w:cs="Courier New"/>
+          <w:color w:val="CC7832"/>
+          <w:sz w:val="20"/>
+          <w:szCs w:val="20"/>
+          <w:lang w:val="en-US" w:eastAsia="ru-RU"/>
+        </w:rPr>
+        <w:t xml:space="preserve">, </w:t>
+      </w:r>
+      <w:proofErr w:type="spellStart"/>
+      <w:r>
+        <w:rPr>
+          <w:rFonts w:ascii="Courier New" w:eastAsia="Times New Roman" w:hAnsi="Courier New" w:cs="Courier New"/>
+          <w:color w:val="A9B7C6"/>
+          <w:sz w:val="20"/>
+          <w:szCs w:val="20"/>
+          <w:lang w:val="en-US" w:eastAsia="ru-RU"/>
+        </w:rPr>
+        <w:t>stringGetters</w:t>
+      </w:r>
+      <w:proofErr w:type="spellEnd"/>
+      <w:r>
+        <w:rPr>
+          <w:rFonts w:ascii="Courier New" w:eastAsia="Times New Roman" w:hAnsi="Courier New" w:cs="Courier New"/>
+          <w:color w:val="A9B7C6"/>
+          <w:sz w:val="20"/>
+          <w:szCs w:val="20"/>
+          <w:lang w:val="en-US" w:eastAsia="ru-RU"/>
+        </w:rPr>
+        <w:t>)</w:t>
+      </w:r>
+      <w:r>
+        <w:rPr>
+          <w:rFonts w:ascii="Courier New" w:eastAsia="Times New Roman" w:hAnsi="Courier New" w:cs="Courier New"/>
+          <w:color w:val="CC7832"/>
+          <w:sz w:val="20"/>
+          <w:szCs w:val="20"/>
+          <w:lang w:val="en-US" w:eastAsia="ru-RU"/>
+        </w:rPr>
+        <w:t>;</w:t>
+      </w:r>
+      <w:r>
+        <w:rPr>
+          <w:rFonts w:ascii="Courier New" w:eastAsia="Times New Roman" w:hAnsi="Courier New" w:cs="Courier New"/>
+          <w:color w:val="CC7832"/>
+          <w:sz w:val="20"/>
+          <w:szCs w:val="20"/>
+          <w:lang w:val="en-US" w:eastAsia="ru-RU"/>
+        </w:rPr>
+        <w:br/>
+        <w:t xml:space="preserve">            </w:t>
+      </w:r>
+      <w:r>
+        <w:rPr>
+          <w:rFonts w:ascii="Courier New" w:eastAsia="Times New Roman" w:hAnsi="Courier New" w:cs="Courier New"/>
+          <w:color w:val="A9B7C6"/>
+          <w:sz w:val="20"/>
+          <w:szCs w:val="20"/>
+          <w:lang w:val="en-US" w:eastAsia="ru-RU"/>
+        </w:rPr>
+        <w:t xml:space="preserve">} </w:t>
+      </w:r>
+      <w:r>
+        <w:rPr>
+          <w:rFonts w:ascii="Courier New" w:eastAsia="Times New Roman" w:hAnsi="Courier New" w:cs="Courier New"/>
+          <w:color w:val="CC7832"/>
+          <w:sz w:val="20"/>
+          <w:szCs w:val="20"/>
+          <w:lang w:val="en-US" w:eastAsia="ru-RU"/>
+        </w:rPr>
+        <w:t xml:space="preserve">catch </w:t>
+      </w:r>
+      <w:r>
+        <w:rPr>
+          <w:rFonts w:ascii="Courier New" w:eastAsia="Times New Roman" w:hAnsi="Courier New" w:cs="Courier New"/>
+          <w:color w:val="A9B7C6"/>
+          <w:sz w:val="20"/>
+          <w:szCs w:val="20"/>
+          <w:lang w:val="en-US" w:eastAsia="ru-RU"/>
+        </w:rPr>
+        <w:t>(</w:t>
+      </w:r>
+      <w:proofErr w:type="spellStart"/>
+      <w:r>
+        <w:rPr>
+          <w:rFonts w:ascii="Courier New" w:eastAsia="Times New Roman" w:hAnsi="Courier New" w:cs="Courier New"/>
+          <w:color w:val="A9B7C6"/>
+          <w:sz w:val="20"/>
+          <w:szCs w:val="20"/>
+          <w:lang w:val="en-US" w:eastAsia="ru-RU"/>
+        </w:rPr>
+        <w:t>IOException</w:t>
+      </w:r>
+      <w:proofErr w:type="spellEnd"/>
+      <w:r>
+        <w:rPr>
+          <w:rFonts w:ascii="Courier New" w:eastAsia="Times New Roman" w:hAnsi="Courier New" w:cs="Courier New"/>
+          <w:color w:val="A9B7C6"/>
+          <w:sz w:val="20"/>
+          <w:szCs w:val="20"/>
+          <w:lang w:val="en-US" w:eastAsia="ru-RU"/>
+        </w:rPr>
+        <w:t xml:space="preserve"> e) {</w:t>
+      </w:r>
+      <w:r>
+        <w:rPr>
+          <w:rFonts w:ascii="Courier New" w:eastAsia="Times New Roman" w:hAnsi="Courier New" w:cs="Courier New"/>
+          <w:color w:val="A9B7C6"/>
+          <w:sz w:val="20"/>
+          <w:szCs w:val="20"/>
+          <w:lang w:val="en-US" w:eastAsia="ru-RU"/>
+        </w:rPr>
+        <w:br/>
+        <w:t xml:space="preserve">                </w:t>
+      </w:r>
+      <w:proofErr w:type="spellStart"/>
+      <w:r>
+        <w:rPr>
+          <w:rFonts w:ascii="Courier New" w:eastAsia="Times New Roman" w:hAnsi="Courier New" w:cs="Courier New"/>
+          <w:color w:val="A9B7C6"/>
+          <w:sz w:val="20"/>
+          <w:szCs w:val="20"/>
+          <w:lang w:val="en-US" w:eastAsia="ru-RU"/>
+        </w:rPr>
+        <w:t>e.printStackTrace</w:t>
+      </w:r>
+      <w:proofErr w:type="spellEnd"/>
+      <w:r>
+        <w:rPr>
+          <w:rFonts w:ascii="Courier New" w:eastAsia="Times New Roman" w:hAnsi="Courier New" w:cs="Courier New"/>
+          <w:color w:val="A9B7C6"/>
+          <w:sz w:val="20"/>
+          <w:szCs w:val="20"/>
+          <w:lang w:val="en-US" w:eastAsia="ru-RU"/>
+        </w:rPr>
+        <w:t>()</w:t>
+      </w:r>
+      <w:r>
+        <w:rPr>
+          <w:rFonts w:ascii="Courier New" w:eastAsia="Times New Roman" w:hAnsi="Courier New" w:cs="Courier New"/>
+          <w:color w:val="CC7832"/>
+          <w:sz w:val="20"/>
+          <w:szCs w:val="20"/>
+          <w:lang w:val="en-US" w:eastAsia="ru-RU"/>
+        </w:rPr>
+        <w:t>;</w:t>
+      </w:r>
+      <w:r>
+        <w:rPr>
+          <w:rFonts w:ascii="Courier New" w:eastAsia="Times New Roman" w:hAnsi="Courier New" w:cs="Courier New"/>
+          <w:color w:val="CC7832"/>
+          <w:sz w:val="20"/>
+          <w:szCs w:val="20"/>
+          <w:lang w:val="en-US" w:eastAsia="ru-RU"/>
+        </w:rPr>
+        <w:br/>
+        <w:t xml:space="preserve">            </w:t>
+      </w:r>
+      <w:r>
+        <w:rPr>
+          <w:rFonts w:ascii="Courier New" w:eastAsia="Times New Roman" w:hAnsi="Courier New" w:cs="Courier New"/>
+          <w:color w:val="A9B7C6"/>
+          <w:sz w:val="20"/>
+          <w:szCs w:val="20"/>
+          <w:lang w:val="en-US" w:eastAsia="ru-RU"/>
+        </w:rPr>
+        <w:t>}</w:t>
+      </w:r>
+      <w:r>
+        <w:rPr>
+          <w:rFonts w:ascii="Courier New" w:eastAsia="Times New Roman" w:hAnsi="Courier New" w:cs="Courier New"/>
+          <w:color w:val="A9B7C6"/>
+          <w:sz w:val="20"/>
+          <w:szCs w:val="20"/>
+          <w:lang w:val="en-US" w:eastAsia="ru-RU"/>
+        </w:rPr>
+        <w:br/>
+        <w:t xml:space="preserve">        }</w:t>
+      </w:r>
+      <w:r>
+        <w:rPr>
+          <w:rFonts w:ascii="Courier New" w:eastAsia="Times New Roman" w:hAnsi="Courier New" w:cs="Courier New"/>
+          <w:color w:val="A9B7C6"/>
+          <w:sz w:val="20"/>
+          <w:szCs w:val="20"/>
+          <w:lang w:val="en-US" w:eastAsia="ru-RU"/>
+        </w:rPr>
+        <w:br/>
+      </w:r>
+      <w:r>
+        <w:rPr>
+          <w:rFonts w:ascii="Courier New" w:eastAsia="Times New Roman" w:hAnsi="Courier New" w:cs="Courier New"/>
+          <w:color w:val="A9B7C6"/>
+          <w:sz w:val="20"/>
+          <w:szCs w:val="20"/>
+          <w:lang w:val="en-US" w:eastAsia="ru-RU"/>
+        </w:rPr>
+        <w:br/>
+        <w:t xml:space="preserve">        </w:t>
+      </w:r>
+      <w:r>
+        <w:rPr>
+          <w:rFonts w:ascii="Courier New" w:eastAsia="Times New Roman" w:hAnsi="Courier New" w:cs="Courier New"/>
+          <w:color w:val="CC7832"/>
+          <w:sz w:val="20"/>
+          <w:szCs w:val="20"/>
+          <w:lang w:val="en-US" w:eastAsia="ru-RU"/>
+        </w:rPr>
+        <w:t>return true;</w:t>
+      </w:r>
+      <w:r>
+        <w:rPr>
+          <w:rFonts w:ascii="Courier New" w:eastAsia="Times New Roman" w:hAnsi="Courier New" w:cs="Courier New"/>
+          <w:color w:val="CC7832"/>
+          <w:sz w:val="20"/>
+          <w:szCs w:val="20"/>
+          <w:lang w:val="en-US" w:eastAsia="ru-RU"/>
+        </w:rPr>
+        <w:br/>
+        <w:t xml:space="preserve">    </w:t>
+      </w:r>
+      <w:r>
+        <w:rPr>
+          <w:rFonts w:ascii="Courier New" w:eastAsia="Times New Roman" w:hAnsi="Courier New" w:cs="Courier New"/>
+          <w:color w:val="A9B7C6"/>
+          <w:sz w:val="20"/>
+          <w:szCs w:val="20"/>
+          <w:lang w:val="en-US" w:eastAsia="ru-RU"/>
+        </w:rPr>
+        <w:t>}</w:t>
+      </w:r>
+    </w:p>
+    <w:p>
+      <w:pPr>
+        <w:rPr>
+          <w:rFonts w:ascii="Times New Roman" w:hAnsi="Times New Roman" w:cs="Times New Roman"/>
+          <w:sz w:val="28"/>
+          <w:szCs w:val="28"/>
+          <w:lang w:val="en-US"/>
+        </w:rPr>
+      </w:pPr>
+    </w:p>
+    <w:p>
+      <w:pPr>
+        <w:rPr>
+          <w:rFonts w:ascii="Times New Roman" w:hAnsi="Times New Roman" w:cs="Times New Roman"/>
+          <w:sz w:val="28"/>
+          <w:szCs w:val="28"/>
+        </w:rPr>
+      </w:pPr>
+      <w:r>
+        <w:rPr>
+          <w:rFonts w:ascii="Times New Roman" w:hAnsi="Times New Roman" w:cs="Times New Roman"/>
+          <w:sz w:val="28"/>
+          <w:szCs w:val="28"/>
+        </w:rPr>
+        <w:t xml:space="preserve">Обработка </w:t>
+      </w:r>
+      <w:r>
+        <w:rPr>
+          <w:rFonts w:ascii="Times New Roman" w:hAnsi="Times New Roman" w:cs="Times New Roman"/>
+          <w:sz w:val="28"/>
+          <w:szCs w:val="28"/>
+          <w:lang w:val="en-US"/>
+        </w:rPr>
+        <w:t>CLASS</w:t>
+      </w:r>
+      <w:r>
+        <w:rPr>
+          <w:rFonts w:ascii="Times New Roman" w:hAnsi="Times New Roman" w:cs="Times New Roman"/>
+          <w:sz w:val="28"/>
+          <w:szCs w:val="28"/>
+        </w:rPr>
+        <w:t xml:space="preserve"> </w:t>
+      </w:r>
+      <w:r>
+        <w:rPr>
+          <w:rFonts w:ascii="Times New Roman" w:hAnsi="Times New Roman" w:cs="Times New Roman"/>
+          <w:sz w:val="28"/>
+          <w:szCs w:val="28"/>
+        </w:rPr>
+        <w:t xml:space="preserve">аннотаций может выполнятся до загрузки байт кода в </w:t>
+      </w:r>
+      <w:proofErr w:type="spellStart"/>
+      <w:r>
+        <w:rPr>
+          <w:rFonts w:ascii="Times New Roman" w:hAnsi="Times New Roman" w:cs="Times New Roman"/>
+          <w:sz w:val="28"/>
+          <w:szCs w:val="28"/>
+          <w:lang w:val="en-US"/>
+        </w:rPr>
+        <w:t>jvm</w:t>
+      </w:r>
+      <w:proofErr w:type="spellEnd"/>
+      <w:r>
+        <w:rPr>
+          <w:rFonts w:ascii="Times New Roman" w:hAnsi="Times New Roman" w:cs="Times New Roman"/>
+          <w:sz w:val="28"/>
+          <w:szCs w:val="28"/>
+        </w:rPr>
+        <w:t xml:space="preserve"> </w:t>
+      </w:r>
+      <w:r>
+        <w:rPr>
+          <w:rFonts w:ascii="Times New Roman" w:hAnsi="Times New Roman" w:cs="Times New Roman"/>
+          <w:sz w:val="28"/>
+          <w:szCs w:val="28"/>
+        </w:rPr>
+        <w:t xml:space="preserve">и создания объекта </w:t>
+      </w:r>
+      <w:r>
+        <w:rPr>
+          <w:rFonts w:ascii="Times New Roman" w:hAnsi="Times New Roman" w:cs="Times New Roman"/>
+          <w:sz w:val="28"/>
+          <w:szCs w:val="28"/>
+          <w:lang w:val="en-US"/>
+        </w:rPr>
+        <w:t>Class</w:t>
+      </w:r>
+      <w:r>
+        <w:rPr>
+          <w:rFonts w:ascii="Times New Roman" w:hAnsi="Times New Roman" w:cs="Times New Roman"/>
+          <w:sz w:val="28"/>
+          <w:szCs w:val="28"/>
+        </w:rPr>
+        <w:t xml:space="preserve">. </w:t>
+      </w:r>
+      <w:r>
+        <w:rPr>
+          <w:rFonts w:ascii="Times New Roman" w:hAnsi="Times New Roman" w:cs="Times New Roman"/>
+          <w:sz w:val="28"/>
+          <w:szCs w:val="28"/>
+        </w:rPr>
+        <w:t>Таким образом, мы можем поменять байт код.</w:t>
+      </w:r>
+      <w:r>
+        <w:rPr>
+          <w:rFonts w:ascii="Times New Roman" w:hAnsi="Times New Roman" w:cs="Times New Roman"/>
+          <w:sz w:val="28"/>
+          <w:szCs w:val="28"/>
+        </w:rPr>
+        <w:t xml:space="preserve"> </w:t>
+      </w:r>
+      <w:r>
+        <w:rPr>
+          <w:rFonts w:ascii="Times New Roman" w:hAnsi="Times New Roman" w:cs="Times New Roman"/>
+          <w:sz w:val="28"/>
+          <w:szCs w:val="28"/>
+          <w:lang w:val="en-US"/>
+        </w:rPr>
+        <w:t>Retention</w:t>
+      </w:r>
+      <w:r>
+        <w:rPr>
+          <w:rFonts w:ascii="Times New Roman" w:hAnsi="Times New Roman" w:cs="Times New Roman"/>
+          <w:sz w:val="28"/>
+          <w:szCs w:val="28"/>
+        </w:rPr>
+        <w:t>.</w:t>
+      </w:r>
+      <w:r>
+        <w:rPr>
+          <w:rFonts w:ascii="Times New Roman" w:hAnsi="Times New Roman" w:cs="Times New Roman"/>
+          <w:sz w:val="28"/>
+          <w:szCs w:val="28"/>
+          <w:lang w:val="en-US"/>
+        </w:rPr>
+        <w:t>CLASS</w:t>
+      </w:r>
+      <w:r>
+        <w:rPr>
+          <w:rFonts w:ascii="Times New Roman" w:hAnsi="Times New Roman" w:cs="Times New Roman"/>
+          <w:sz w:val="28"/>
+          <w:szCs w:val="28"/>
+        </w:rPr>
+        <w:t xml:space="preserve"> </w:t>
+      </w:r>
+      <w:r>
+        <w:rPr>
+          <w:rFonts w:ascii="Times New Roman" w:hAnsi="Times New Roman" w:cs="Times New Roman"/>
+          <w:sz w:val="28"/>
+          <w:szCs w:val="28"/>
+        </w:rPr>
+        <w:t xml:space="preserve">используется в так называемых агентах, которые позволяют проводить манипуляции с </w:t>
+      </w:r>
+      <w:proofErr w:type="spellStart"/>
+      <w:r>
+        <w:rPr>
+          <w:rFonts w:ascii="Times New Roman" w:hAnsi="Times New Roman" w:cs="Times New Roman"/>
+          <w:sz w:val="28"/>
+          <w:szCs w:val="28"/>
+        </w:rPr>
+        <w:t>байткодом</w:t>
+      </w:r>
+      <w:proofErr w:type="spellEnd"/>
+      <w:r>
+        <w:rPr>
+          <w:rFonts w:ascii="Times New Roman" w:hAnsi="Times New Roman" w:cs="Times New Roman"/>
+          <w:sz w:val="28"/>
+          <w:szCs w:val="28"/>
+        </w:rPr>
+        <w:t>.</w:t>
+      </w:r>
+    </w:p>
+    <w:p>
+      <w:pPr>
+        <w:rPr>
+          <w:rFonts w:ascii="Times New Roman" w:hAnsi="Times New Roman" w:cs="Times New Roman"/>
+          <w:sz w:val="28"/>
+          <w:szCs w:val="28"/>
+        </w:rPr>
+      </w:pPr>
+      <w:bookmarkStart w:id="0" w:name="_GoBack"/>
+      <w:bookmarkEnd w:id="0"/>
+    </w:p>
+    <w:p>
+      <w:pPr>
+        <w:rPr>
+          <w:rFonts w:ascii="Times New Roman" w:hAnsi="Times New Roman" w:cs="Times New Roman"/>
+          <w:sz w:val="28"/>
+          <w:szCs w:val="28"/>
+        </w:rPr>
+      </w:pPr>
+      <w:r>
+        <w:rPr>
+          <w:rFonts w:ascii="Times New Roman" w:hAnsi="Times New Roman" w:cs="Times New Roman"/>
           <w:b/>
           <w:sz w:val="28"/>
           <w:szCs w:val="28"/>
@@ -3805,7 +6713,6 @@
           <w:sz w:val="28"/>
           <w:szCs w:val="28"/>
         </w:rPr>
-        <w:lastRenderedPageBreak/>
         <w:t>тип, возвращаемый методом</w:t>
       </w:r>
       <w:r>
@@ -4707,6 +7614,7 @@
           <w:sz w:val="24"/>
           <w:szCs w:val="24"/>
         </w:rPr>
+        <w:lastRenderedPageBreak/>
         <w:t>@</w:t>
       </w:r>
       <w:proofErr w:type="spellStart"/>
@@ -5156,14 +8064,6 @@
           <w:szCs w:val="24"/>
         </w:rPr>
         <w:br/>
-      </w:r>
-      <w:r>
-        <w:rPr>
-          <w:color w:val="808080"/>
-          <w:sz w:val="24"/>
-          <w:szCs w:val="24"/>
-        </w:rPr>
-        <w:lastRenderedPageBreak/>
         <w:t xml:space="preserve">    </w:t>
       </w:r>
       <w:proofErr w:type="spellStart"/>

</xml_diff>